<commit_message>
Update for docxtpl version, missing API funcionallity, otherwise done
</commit_message>
<xml_diff>
--- a/docxtpl/HC Andersen Flyttefirma Template.docx
+++ b/docxtpl/HC Andersen Flyttefirma Template.docx
@@ -212,7 +212,7 @@
     </w:p>
     <w:p>
       <w:pPr>
-        <w:pStyle w:val="Heading6"/>
+        <w:pStyle w:val="Overskrift6"/>
         <w:tabs>
           <w:tab w:val="left" w:pos="6993"/>
           <w:tab w:val="left" w:pos="10025"/>
@@ -224,6 +224,7 @@
         <w:rPr>
           <w:b w:val="0"/>
         </w:rPr>
+        <w:tab/>
         <w:t>Side:</w:t>
       </w:r>
       <w:r>
@@ -233,41 +234,24 @@
         <w:tab/>
       </w:r>
       <w:r>
-        <w:rPr>
-          <w:b w:val="0"/>
-        </w:rPr>
-        <w:t xml:space="preserve">                                            </w:t>
-      </w:r>
-      <w:r>
-        <w:t>{{</w:t>
-      </w:r>
-      <w:proofErr w:type="spellStart"/>
-      <w:r>
-        <w:t>Page</w:t>
-      </w:r>
-      <w:r>
-        <w:t>_</w:t>
-      </w:r>
-      <w:r>
-        <w:t>Number</w:t>
-      </w:r>
-      <w:proofErr w:type="spellEnd"/>
-      <w:r>
-        <w:t>}} of {{</w:t>
-      </w:r>
-      <w:proofErr w:type="spellStart"/>
-      <w:r>
-        <w:t>Total</w:t>
-      </w:r>
-      <w:r>
-        <w:t>_</w:t>
-      </w:r>
-      <w:r>
-        <w:t>Pages</w:t>
-      </w:r>
-      <w:proofErr w:type="spellEnd"/>
-      <w:r>
-        <w:t>}}</w:t>
+        <w:t>1</w:t>
+      </w:r>
+      <w:r>
+        <w:t xml:space="preserve"> </w:t>
+      </w:r>
+      <w:proofErr w:type="spellStart"/>
+      <w:r>
+        <w:t>a</w:t>
+      </w:r>
+      <w:r>
+        <w:t>f</w:t>
+      </w:r>
+      <w:proofErr w:type="spellEnd"/>
+      <w:r>
+        <w:t xml:space="preserve"> </w:t>
+      </w:r>
+      <w:r>
+        <w:t>8</w:t>
       </w:r>
     </w:p>
     <w:p>
@@ -300,6 +284,7 @@
         <w:tab/>
       </w:r>
       <w:proofErr w:type="spellStart"/>
+      <w:proofErr w:type="gramStart"/>
       <w:r>
         <w:rPr>
           <w:color w:val="000000"/>
@@ -334,6 +319,7 @@
         <w:t>{{</w:t>
       </w:r>
       <w:proofErr w:type="spellStart"/>
+      <w:proofErr w:type="gramEnd"/>
       <w:r>
         <w:rPr>
           <w:color w:val="000000"/>
@@ -398,6 +384,7 @@
         <w:tab/>
       </w:r>
       <w:proofErr w:type="spellStart"/>
+      <w:proofErr w:type="gramStart"/>
       <w:r>
         <w:rPr>
           <w:color w:val="000000"/>
@@ -432,6 +419,7 @@
         <w:t>{{</w:t>
       </w:r>
       <w:proofErr w:type="spellStart"/>
+      <w:proofErr w:type="gramEnd"/>
       <w:r>
         <w:rPr>
           <w:color w:val="000000"/>
@@ -494,6 +482,14 @@
           <w:szCs w:val="23"/>
         </w:rPr>
         <w:tab/>
+      </w:r>
+      <w:proofErr w:type="gramStart"/>
+      <w:r>
+        <w:rPr>
+          <w:color w:val="000000"/>
+          <w:sz w:val="23"/>
+          <w:szCs w:val="23"/>
+        </w:rPr>
         <w:t>Dato:</w:t>
       </w:r>
       <w:r>
@@ -513,6 +509,7 @@
         <w:t>{{</w:t>
       </w:r>
       <w:proofErr w:type="spellStart"/>
+      <w:proofErr w:type="gramEnd"/>
       <w:r>
         <w:rPr>
           <w:color w:val="000000"/>
@@ -549,7 +546,7 @@
     </w:p>
     <w:p>
       <w:pPr>
-        <w:pStyle w:val="Heading1"/>
+        <w:pStyle w:val="Overskrift1"/>
         <w:spacing w:before="208"/>
       </w:pPr>
       <w:proofErr w:type="spellStart"/>
@@ -1124,7 +1121,7 @@
     </w:p>
     <w:p>
       <w:pPr>
-        <w:pStyle w:val="Heading4"/>
+        <w:pStyle w:val="Overskrift4"/>
         <w:ind w:left="500"/>
       </w:pPr>
       <w:proofErr w:type="spellStart"/>
@@ -1202,12 +1199,21 @@
           <w:sz w:val="23"/>
           <w:szCs w:val="23"/>
         </w:rPr>
-        <w:t xml:space="preserve"> elevator): St. </w:t>
-      </w:r>
-      <w:proofErr w:type="spellStart"/>
-      <w:r>
-        <w:rPr>
-          <w:b/>
+        <w:t xml:space="preserve"> elevator): </w:t>
+      </w:r>
+      <w:r>
+        <w:rPr>
+          <w:bCs/>
+          <w:color w:val="000000"/>
+          <w:sz w:val="23"/>
+          <w:szCs w:val="23"/>
+        </w:rPr>
+        <w:t xml:space="preserve">St. </w:t>
+      </w:r>
+      <w:proofErr w:type="spellStart"/>
+      <w:r>
+        <w:rPr>
+          <w:bCs/>
           <w:color w:val="000000"/>
           <w:sz w:val="23"/>
           <w:szCs w:val="23"/>
@@ -1290,6 +1296,7 @@
         </w:rPr>
       </w:pPr>
       <w:proofErr w:type="spellStart"/>
+      <w:proofErr w:type="gramStart"/>
       <w:r>
         <w:rPr>
           <w:b/>
@@ -1318,6 +1325,7 @@
         <w:t>{{</w:t>
       </w:r>
       <w:proofErr w:type="spellStart"/>
+      <w:proofErr w:type="gramEnd"/>
       <w:r>
         <w:rPr>
           <w:color w:val="000000"/>
@@ -1377,7 +1385,7 @@
     </w:p>
     <w:p>
       <w:pPr>
-        <w:pStyle w:val="Heading6"/>
+        <w:pStyle w:val="Overskrift6"/>
         <w:numPr>
           <w:ilvl w:val="0"/>
           <w:numId w:val="1"/>
@@ -1472,6 +1480,7 @@
         <w:tab/>
       </w:r>
       <w:proofErr w:type="spellStart"/>
+      <w:proofErr w:type="gramStart"/>
       <w:r>
         <w:rPr>
           <w:b/>
@@ -1500,6 +1509,7 @@
         <w:t>{{</w:t>
       </w:r>
       <w:proofErr w:type="spellStart"/>
+      <w:proofErr w:type="gramEnd"/>
       <w:r>
         <w:rPr>
           <w:color w:val="000000"/>
@@ -1776,7 +1786,7 @@
       </w:r>
       <w:r>
         <w:rPr>
-          <w:b/>
+          <w:bCs/>
           <w:color w:val="000000"/>
           <w:sz w:val="23"/>
           <w:szCs w:val="23"/>
@@ -1786,7 +1796,7 @@
       <w:proofErr w:type="spellStart"/>
       <w:r>
         <w:rPr>
-          <w:b/>
+          <w:bCs/>
           <w:color w:val="000000"/>
           <w:sz w:val="23"/>
           <w:szCs w:val="23"/>
@@ -1795,7 +1805,7 @@
       </w:r>
       <w:r>
         <w:rPr>
-          <w:b/>
+          <w:bCs/>
           <w:color w:val="000000"/>
           <w:sz w:val="23"/>
           <w:szCs w:val="23"/>
@@ -1804,7 +1814,7 @@
       </w:r>
       <w:r>
         <w:rPr>
-          <w:b/>
+          <w:bCs/>
           <w:color w:val="000000"/>
           <w:sz w:val="23"/>
           <w:szCs w:val="23"/>
@@ -1814,7 +1824,7 @@
       <w:proofErr w:type="spellEnd"/>
       <w:r>
         <w:rPr>
-          <w:b/>
+          <w:bCs/>
           <w:color w:val="000000"/>
           <w:sz w:val="23"/>
           <w:szCs w:val="23"/>
@@ -1860,6 +1870,49 @@
           <w:sz w:val="23"/>
           <w:szCs w:val="23"/>
         </w:rPr>
+      </w:pPr>
+      <w:proofErr w:type="spellStart"/>
+      <w:r>
+        <w:rPr>
+          <w:sz w:val="23"/>
+          <w:szCs w:val="23"/>
+        </w:rPr>
+        <w:lastRenderedPageBreak/>
+        <w:t>Kommentare</w:t>
+      </w:r>
+      <w:proofErr w:type="spellEnd"/>
+      <w:r>
+        <w:rPr>
+          <w:sz w:val="23"/>
+          <w:szCs w:val="23"/>
+        </w:rPr>
+        <w:t>:</w:t>
+      </w:r>
+    </w:p>
+    <w:p>
+      <w:pPr>
+        <w:pStyle w:val="Listeafsnit"/>
+        <w:numPr>
+          <w:ilvl w:val="0"/>
+          <w:numId w:val="6"/>
+        </w:numPr>
+        <w:pBdr>
+          <w:top w:val="nil"/>
+          <w:left w:val="nil"/>
+          <w:bottom w:val="nil"/>
+          <w:right w:val="nil"/>
+          <w:between w:val="nil"/>
+        </w:pBdr>
+        <w:tabs>
+          <w:tab w:val="left" w:pos="829"/>
+          <w:tab w:val="left" w:pos="838"/>
+        </w:tabs>
+        <w:spacing w:before="96" w:line="309" w:lineRule="auto"/>
+        <w:ind w:right="1272"/>
+        <w:rPr>
+          <w:sz w:val="23"/>
+          <w:szCs w:val="23"/>
+        </w:rPr>
         <w:sectPr>
           <w:headerReference w:type="default" r:id="rId8"/>
           <w:footerReference w:type="default" r:id="rId9"/>
@@ -1874,7 +1927,6 @@
           <w:sz w:val="23"/>
           <w:szCs w:val="23"/>
         </w:rPr>
-        <w:lastRenderedPageBreak/>
         <w:t>{{Comment</w:t>
       </w:r>
       <w:r>
@@ -1930,40 +1982,20 @@
         <w:tab/>
       </w:r>
       <w:r>
-        <w:t>{{</w:t>
-      </w:r>
-      <w:proofErr w:type="spellStart"/>
-      <w:r>
-        <w:t>Page</w:t>
-      </w:r>
-      <w:r>
-        <w:t>_</w:t>
-      </w:r>
-      <w:r>
-        <w:t>Number</w:t>
-      </w:r>
-      <w:proofErr w:type="spellEnd"/>
-      <w:r>
-        <w:t>}} of {{</w:t>
-      </w:r>
-      <w:proofErr w:type="spellStart"/>
-      <w:r>
-        <w:t>Total</w:t>
-      </w:r>
-      <w:r>
-        <w:t>_</w:t>
-      </w:r>
-      <w:r>
-        <w:t>Pages</w:t>
-      </w:r>
-      <w:proofErr w:type="spellEnd"/>
-      <w:r>
-        <w:t>}}</w:t>
+        <w:t xml:space="preserve">2 </w:t>
+      </w:r>
+      <w:proofErr w:type="spellStart"/>
+      <w:r>
+        <w:t>af</w:t>
+      </w:r>
+      <w:proofErr w:type="spellEnd"/>
+      <w:r>
+        <w:t xml:space="preserve"> 8</w:t>
       </w:r>
     </w:p>
     <w:p>
       <w:pPr>
-        <w:pStyle w:val="Heading4"/>
+        <w:pStyle w:val="Overskrift4"/>
         <w:spacing w:before="91"/>
       </w:pPr>
       <w:proofErr w:type="spellStart"/>
@@ -2136,14 +2168,17 @@
     </w:p>
     <w:p>
       <w:pPr>
-        <w:pStyle w:val="Heading3"/>
+        <w:pStyle w:val="Overskrift3"/>
         <w:spacing w:before="124"/>
         <w:ind w:firstLine="495"/>
-      </w:pPr>
-      <w:r>
         <w:rPr>
           <w:color w:val="8C1F1C"/>
         </w:rPr>
+      </w:pPr>
+      <w:r>
+        <w:rPr>
+          <w:color w:val="8C1F1C"/>
+        </w:rPr>
         <w:t xml:space="preserve">D. </w:t>
       </w:r>
       <w:r>
@@ -2184,6 +2219,13 @@
         </w:rPr>
         <w:t xml:space="preserve"> </w:t>
       </w:r>
+    </w:p>
+    <w:p>
+      <w:pPr>
+        <w:pStyle w:val="Overskrift3"/>
+        <w:spacing w:before="124"/>
+        <w:ind w:firstLine="495"/>
+      </w:pPr>
       <w:proofErr w:type="spellStart"/>
       <w:r>
         <w:rPr>
@@ -2590,13 +2632,16 @@
     </w:p>
     <w:p>
       <w:pPr>
-        <w:pStyle w:val="Heading3"/>
+        <w:pStyle w:val="Overskrift3"/>
         <w:ind w:firstLine="495"/>
-      </w:pPr>
-      <w:r>
         <w:rPr>
           <w:color w:val="8C1F1C"/>
         </w:rPr>
+      </w:pPr>
+      <w:r>
+        <w:rPr>
+          <w:color w:val="8C1F1C"/>
+        </w:rPr>
         <w:t xml:space="preserve">D. </w:t>
       </w:r>
       <w:r>
@@ -2649,6 +2694,12 @@
         </w:rPr>
         <w:t xml:space="preserve"> </w:t>
       </w:r>
+    </w:p>
+    <w:p>
+      <w:pPr>
+        <w:pStyle w:val="Overskrift3"/>
+        <w:ind w:firstLine="495"/>
+      </w:pPr>
       <w:proofErr w:type="spellStart"/>
       <w:r>
         <w:rPr>
@@ -3192,40 +3243,20 @@
         <w:tab/>
       </w:r>
       <w:r>
-        <w:t>{{</w:t>
-      </w:r>
-      <w:proofErr w:type="spellStart"/>
-      <w:r>
-        <w:t>Page</w:t>
-      </w:r>
-      <w:r>
-        <w:t>_</w:t>
-      </w:r>
-      <w:r>
-        <w:t>Number</w:t>
-      </w:r>
-      <w:proofErr w:type="spellEnd"/>
-      <w:r>
-        <w:t>}} of {{</w:t>
-      </w:r>
-      <w:proofErr w:type="spellStart"/>
-      <w:r>
-        <w:t>Total</w:t>
-      </w:r>
-      <w:r>
-        <w:t>_</w:t>
-      </w:r>
-      <w:r>
-        <w:t>Pages</w:t>
-      </w:r>
-      <w:proofErr w:type="spellEnd"/>
-      <w:r>
-        <w:t>}}</w:t>
+        <w:t xml:space="preserve">3 </w:t>
+      </w:r>
+      <w:proofErr w:type="spellStart"/>
+      <w:r>
+        <w:t>af</w:t>
+      </w:r>
+      <w:proofErr w:type="spellEnd"/>
+      <w:r>
+        <w:t xml:space="preserve"> 8</w:t>
       </w:r>
     </w:p>
     <w:p>
       <w:pPr>
-        <w:pStyle w:val="Heading1"/>
+        <w:pStyle w:val="Overskrift1"/>
         <w:ind w:left="507"/>
       </w:pPr>
       <w:proofErr w:type="spellStart"/>
@@ -3644,7 +3675,7 @@
     </w:p>
     <w:p>
       <w:pPr>
-        <w:pStyle w:val="Heading4"/>
+        <w:pStyle w:val="Overskrift4"/>
         <w:ind w:left="496"/>
       </w:pPr>
       <w:proofErr w:type="spellStart"/>
@@ -3971,6 +4002,7 @@
           <w:color w:val="000000"/>
         </w:rPr>
       </w:pPr>
+      <w:proofErr w:type="gramStart"/>
       <w:r>
         <w:rPr>
           <w:b/>
@@ -3989,6 +4021,7 @@
         <w:t>{{</w:t>
       </w:r>
       <w:proofErr w:type="spellStart"/>
+      <w:proofErr w:type="gramEnd"/>
       <w:r>
         <w:rPr>
           <w:color w:val="000000"/>
@@ -4046,6 +4079,7 @@
         </w:rPr>
       </w:pPr>
       <w:proofErr w:type="spellStart"/>
+      <w:proofErr w:type="gramStart"/>
       <w:r>
         <w:rPr>
           <w:b/>
@@ -4074,6 +4108,7 @@
         <w:t>{{</w:t>
       </w:r>
       <w:proofErr w:type="spellStart"/>
+      <w:proofErr w:type="gramEnd"/>
       <w:r>
         <w:rPr>
           <w:color w:val="000000"/>
@@ -4138,6 +4173,8 @@
       <w:proofErr w:type="spellStart"/>
       <w:r>
         <w:rPr>
+          <w:b/>
+          <w:bCs/>
           <w:color w:val="000000"/>
           <w:sz w:val="24"/>
           <w:szCs w:val="24"/>
@@ -4206,6 +4243,8 @@
       <w:proofErr w:type="spellStart"/>
       <w:r>
         <w:rPr>
+          <w:b/>
+          <w:bCs/>
           <w:color w:val="000000"/>
           <w:sz w:val="24"/>
           <w:szCs w:val="24"/>
@@ -4215,6 +4254,8 @@
       <w:proofErr w:type="spellEnd"/>
       <w:r>
         <w:rPr>
+          <w:b/>
+          <w:bCs/>
           <w:color w:val="000000"/>
           <w:sz w:val="24"/>
           <w:szCs w:val="24"/>
@@ -4224,6 +4265,8 @@
       <w:proofErr w:type="spellStart"/>
       <w:r>
         <w:rPr>
+          <w:b/>
+          <w:bCs/>
           <w:color w:val="000000"/>
           <w:sz w:val="24"/>
           <w:szCs w:val="24"/>
@@ -4233,6 +4276,8 @@
       <w:proofErr w:type="spellEnd"/>
       <w:r>
         <w:rPr>
+          <w:b/>
+          <w:bCs/>
           <w:color w:val="000000"/>
           <w:sz w:val="24"/>
           <w:szCs w:val="24"/>
@@ -4278,40 +4323,20 @@
         <w:tab/>
       </w:r>
       <w:r>
-        <w:t>{{</w:t>
-      </w:r>
-      <w:proofErr w:type="spellStart"/>
-      <w:r>
-        <w:t>Page</w:t>
-      </w:r>
-      <w:r>
-        <w:t>_</w:t>
-      </w:r>
-      <w:r>
-        <w:t>Number</w:t>
-      </w:r>
-      <w:proofErr w:type="spellEnd"/>
-      <w:r>
-        <w:t>}} of {{</w:t>
-      </w:r>
-      <w:proofErr w:type="spellStart"/>
-      <w:r>
-        <w:t>Total</w:t>
-      </w:r>
-      <w:r>
-        <w:t>_</w:t>
-      </w:r>
-      <w:r>
-        <w:t>Pages</w:t>
-      </w:r>
-      <w:proofErr w:type="spellEnd"/>
-      <w:r>
-        <w:t>}}</w:t>
+        <w:t xml:space="preserve">4 </w:t>
+      </w:r>
+      <w:proofErr w:type="spellStart"/>
+      <w:r>
+        <w:t>af</w:t>
+      </w:r>
+      <w:proofErr w:type="spellEnd"/>
+      <w:r>
+        <w:t xml:space="preserve"> 8</w:t>
       </w:r>
     </w:p>
     <w:p>
       <w:pPr>
-        <w:pStyle w:val="Heading2"/>
+        <w:pStyle w:val="Overskrift2"/>
         <w:ind w:left="507"/>
       </w:pPr>
       <w:r>
@@ -4584,7 +4609,7 @@
     </w:p>
     <w:p>
       <w:pPr>
-        <w:pStyle w:val="Heading5"/>
+        <w:pStyle w:val="Overskrift5"/>
         <w:spacing w:before="73"/>
         <w:ind w:left="498"/>
         <w:rPr>
@@ -4739,35 +4764,15 @@
         <w:tab/>
       </w:r>
       <w:r>
-        <w:t>{{</w:t>
-      </w:r>
-      <w:proofErr w:type="spellStart"/>
-      <w:r>
-        <w:t>Page</w:t>
-      </w:r>
-      <w:r>
-        <w:t>_</w:t>
-      </w:r>
-      <w:r>
-        <w:t>Number</w:t>
-      </w:r>
-      <w:proofErr w:type="spellEnd"/>
-      <w:r>
-        <w:t>}} of {{</w:t>
-      </w:r>
-      <w:proofErr w:type="spellStart"/>
-      <w:r>
-        <w:t>Total</w:t>
-      </w:r>
-      <w:r>
-        <w:t>_</w:t>
-      </w:r>
-      <w:r>
-        <w:t>Pages</w:t>
-      </w:r>
-      <w:proofErr w:type="spellEnd"/>
-      <w:r>
-        <w:t>}}</w:t>
+        <w:t xml:space="preserve">5 </w:t>
+      </w:r>
+      <w:proofErr w:type="spellStart"/>
+      <w:r>
+        <w:t>af</w:t>
+      </w:r>
+      <w:proofErr w:type="spellEnd"/>
+      <w:r>
+        <w:t xml:space="preserve"> 8</w:t>
       </w:r>
     </w:p>
     <w:p>
@@ -4981,7 +4986,39 @@
                 <w:bCs/>
                 <w:color w:val="010100"/>
               </w:rPr>
-              <w:t>{%tr for item in items %}</w:t>
+              <w:t xml:space="preserve">{%tr for </w:t>
+            </w:r>
+            <w:proofErr w:type="gramStart"/>
+            <w:r>
+              <w:rPr>
+                <w:bCs/>
+                <w:color w:val="010100"/>
+              </w:rPr>
+              <w:t>item</w:t>
+            </w:r>
+            <w:proofErr w:type="gramEnd"/>
+            <w:r>
+              <w:rPr>
+                <w:bCs/>
+                <w:color w:val="010100"/>
+              </w:rPr>
+              <w:t xml:space="preserve"> in </w:t>
+            </w:r>
+            <w:proofErr w:type="spellStart"/>
+            <w:r>
+              <w:rPr>
+                <w:bCs/>
+                <w:color w:val="010100"/>
+              </w:rPr>
+              <w:t>itemsTable</w:t>
+            </w:r>
+            <w:proofErr w:type="spellEnd"/>
+            <w:r>
+              <w:rPr>
+                <w:bCs/>
+                <w:color w:val="010100"/>
+              </w:rPr>
+              <w:t xml:space="preserve"> %}</w:t>
             </w:r>
           </w:p>
         </w:tc>
@@ -5007,7 +5044,7 @@
                 <w:between w:val="nil"/>
               </w:pBdr>
               <w:spacing w:before="120"/>
-              <w:jc w:val="right"/>
+              <w:jc w:val="center"/>
               <w:rPr>
                 <w:rFonts w:eastAsia="Times New Roman"/>
                 <w:b/>
@@ -5019,7 +5056,39 @@
                 <w:b/>
                 <w:color w:val="010100"/>
               </w:rPr>
-              <w:t>{{item['type']}}</w:t>
+              <w:t>{{</w:t>
+            </w:r>
+            <w:proofErr w:type="spellStart"/>
+            <w:proofErr w:type="gramStart"/>
+            <w:r>
+              <w:rPr>
+                <w:b/>
+                <w:color w:val="010100"/>
+              </w:rPr>
+              <w:t>item</w:t>
+            </w:r>
+            <w:r>
+              <w:rPr>
+                <w:b/>
+                <w:color w:val="010100"/>
+              </w:rPr>
+              <w:t>.</w:t>
+            </w:r>
+            <w:r>
+              <w:rPr>
+                <w:b/>
+                <w:color w:val="010100"/>
+              </w:rPr>
+              <w:t>type</w:t>
+            </w:r>
+            <w:proofErr w:type="spellEnd"/>
+            <w:proofErr w:type="gramEnd"/>
+            <w:r>
+              <w:rPr>
+                <w:b/>
+                <w:color w:val="010100"/>
+              </w:rPr>
+              <w:t>}}</w:t>
             </w:r>
           </w:p>
         </w:tc>
@@ -5053,7 +5122,39 @@
                 <w:bCs/>
                 <w:color w:val="010100"/>
               </w:rPr>
-              <w:t>{{item['units']}}</w:t>
+              <w:t>{{</w:t>
+            </w:r>
+            <w:proofErr w:type="spellStart"/>
+            <w:proofErr w:type="gramStart"/>
+            <w:r>
+              <w:rPr>
+                <w:bCs/>
+                <w:color w:val="010100"/>
+              </w:rPr>
+              <w:t>item</w:t>
+            </w:r>
+            <w:r>
+              <w:rPr>
+                <w:bCs/>
+                <w:color w:val="010100"/>
+              </w:rPr>
+              <w:t>.</w:t>
+            </w:r>
+            <w:r>
+              <w:rPr>
+                <w:bCs/>
+                <w:color w:val="010100"/>
+              </w:rPr>
+              <w:t>units</w:t>
+            </w:r>
+            <w:proofErr w:type="spellEnd"/>
+            <w:proofErr w:type="gramEnd"/>
+            <w:r>
+              <w:rPr>
+                <w:bCs/>
+                <w:color w:val="010100"/>
+              </w:rPr>
+              <w:t>}}</w:t>
             </w:r>
           </w:p>
         </w:tc>
@@ -5087,23 +5188,39 @@
                 <w:bCs/>
                 <w:color w:val="010100"/>
               </w:rPr>
-              <w:t>{{item['</w:t>
+              <w:t>{{</w:t>
             </w:r>
             <w:proofErr w:type="spellStart"/>
+            <w:proofErr w:type="gramStart"/>
             <w:r>
               <w:rPr>
                 <w:bCs/>
                 <w:color w:val="010100"/>
               </w:rPr>
-              <w:t>pricePerUnit</w:t>
+              <w:t>item</w:t>
             </w:r>
-            <w:proofErr w:type="spellEnd"/>
             <w:r>
               <w:rPr>
                 <w:bCs/>
                 <w:color w:val="010100"/>
               </w:rPr>
-              <w:t>']}}</w:t>
+              <w:t>.</w:t>
+            </w:r>
+            <w:r>
+              <w:rPr>
+                <w:bCs/>
+                <w:color w:val="010100"/>
+              </w:rPr>
+              <w:t>priceUnit</w:t>
+            </w:r>
+            <w:proofErr w:type="spellEnd"/>
+            <w:proofErr w:type="gramEnd"/>
+            <w:r>
+              <w:rPr>
+                <w:bCs/>
+                <w:color w:val="010100"/>
+              </w:rPr>
+              <w:t>}}</w:t>
             </w:r>
           </w:p>
         </w:tc>
@@ -5137,23 +5254,32 @@
                 <w:bCs/>
                 <w:color w:val="010100"/>
               </w:rPr>
-              <w:t>{{item['</w:t>
+              <w:t>{{</w:t>
             </w:r>
             <w:proofErr w:type="spellStart"/>
+            <w:proofErr w:type="gramStart"/>
             <w:r>
               <w:rPr>
                 <w:bCs/>
                 <w:color w:val="010100"/>
               </w:rPr>
-              <w:t>totalPrice</w:t>
+              <w:t>item</w:t>
             </w:r>
-            <w:proofErr w:type="spellEnd"/>
             <w:r>
               <w:rPr>
                 <w:bCs/>
                 <w:color w:val="010100"/>
               </w:rPr>
-              <w:t>']}}</w:t>
+              <w:t>.priceTotal</w:t>
+            </w:r>
+            <w:proofErr w:type="spellEnd"/>
+            <w:proofErr w:type="gramEnd"/>
+            <w:r>
+              <w:rPr>
+                <w:bCs/>
+                <w:color w:val="010100"/>
+              </w:rPr>
+              <w:t>}}</w:t>
             </w:r>
           </w:p>
         </w:tc>
@@ -5180,7 +5306,7 @@
                 <w:between w:val="nil"/>
               </w:pBdr>
               <w:spacing w:before="160"/>
-              <w:ind w:right="142"/>
+              <w:ind w:right="185"/>
               <w:jc w:val="center"/>
               <w:rPr>
                 <w:bCs/>
@@ -5208,14 +5334,7 @@
                 <w:bCs/>
                 <w:color w:val="010100"/>
               </w:rPr>
-              <w:t xml:space="preserve"> %</w:t>
-            </w:r>
-            <w:r>
-              <w:rPr>
-                <w:bCs/>
-                <w:color w:val="010100"/>
-              </w:rPr>
-              <w:t>}</w:t>
+              <w:t xml:space="preserve"> %}</w:t>
             </w:r>
           </w:p>
         </w:tc>
@@ -5240,7 +5359,7 @@
     </w:p>
     <w:p>
       <w:pPr>
-        <w:pStyle w:val="Heading4"/>
+        <w:pStyle w:val="Overskrift4"/>
         <w:spacing w:before="91"/>
         <w:ind w:left="299"/>
       </w:pPr>
@@ -5347,40 +5466,20 @@
         <w:tab/>
       </w:r>
       <w:r>
-        <w:t>{{</w:t>
-      </w:r>
-      <w:proofErr w:type="spellStart"/>
-      <w:r>
-        <w:t>Page</w:t>
-      </w:r>
-      <w:r>
-        <w:t>_</w:t>
-      </w:r>
-      <w:r>
-        <w:t>Number</w:t>
-      </w:r>
-      <w:proofErr w:type="spellEnd"/>
-      <w:r>
-        <w:t>}} of {{</w:t>
-      </w:r>
-      <w:proofErr w:type="spellStart"/>
-      <w:r>
-        <w:t>Total</w:t>
-      </w:r>
-      <w:r>
-        <w:t>_</w:t>
-      </w:r>
-      <w:r>
-        <w:t>Pages</w:t>
-      </w:r>
-      <w:proofErr w:type="spellEnd"/>
-      <w:r>
-        <w:t>}}</w:t>
+        <w:t xml:space="preserve">6 </w:t>
+      </w:r>
+      <w:proofErr w:type="spellStart"/>
+      <w:r>
+        <w:t>af</w:t>
+      </w:r>
+      <w:proofErr w:type="spellEnd"/>
+      <w:r>
+        <w:t xml:space="preserve"> 8</w:t>
       </w:r>
     </w:p>
     <w:p>
       <w:pPr>
-        <w:pStyle w:val="Heading4"/>
+        <w:pStyle w:val="Overskrift4"/>
         <w:ind w:left="756"/>
       </w:pPr>
       <w:r>
@@ -6459,7 +6558,7 @@
     </w:p>
     <w:p>
       <w:pPr>
-        <w:pStyle w:val="Heading2"/>
+        <w:pStyle w:val="Overskrift2"/>
         <w:spacing w:before="370"/>
         <w:ind w:left="0" w:firstLine="469"/>
       </w:pPr>
@@ -6535,35 +6634,15 @@
         <w:tab/>
       </w:r>
       <w:r>
-        <w:t>{{</w:t>
-      </w:r>
-      <w:proofErr w:type="spellStart"/>
-      <w:r>
-        <w:t>Page</w:t>
-      </w:r>
-      <w:r>
-        <w:t>_</w:t>
-      </w:r>
-      <w:r>
-        <w:t>Number</w:t>
-      </w:r>
-      <w:proofErr w:type="spellEnd"/>
-      <w:r>
-        <w:t>}} of {{</w:t>
-      </w:r>
-      <w:proofErr w:type="spellStart"/>
-      <w:r>
-        <w:t>Total</w:t>
-      </w:r>
-      <w:r>
-        <w:t>_</w:t>
-      </w:r>
-      <w:r>
-        <w:t>Pages</w:t>
-      </w:r>
-      <w:proofErr w:type="spellEnd"/>
-      <w:r>
-        <w:t>}}</w:t>
+        <w:t xml:space="preserve">7 </w:t>
+      </w:r>
+      <w:proofErr w:type="spellStart"/>
+      <w:r>
+        <w:t>af</w:t>
+      </w:r>
+      <w:proofErr w:type="spellEnd"/>
+      <w:r>
+        <w:t xml:space="preserve"> 8</w:t>
       </w:r>
     </w:p>
     <w:p>
@@ -10569,35 +10648,15 @@
         <w:tab/>
       </w:r>
       <w:r>
-        <w:t>{{</w:t>
-      </w:r>
-      <w:proofErr w:type="spellStart"/>
-      <w:r>
-        <w:t>Page</w:t>
-      </w:r>
-      <w:r>
-        <w:t>_</w:t>
-      </w:r>
-      <w:r>
-        <w:t>Number</w:t>
-      </w:r>
-      <w:proofErr w:type="spellEnd"/>
-      <w:r>
-        <w:t>}} of {{</w:t>
-      </w:r>
-      <w:proofErr w:type="spellStart"/>
-      <w:r>
-        <w:t>Total</w:t>
-      </w:r>
-      <w:r>
-        <w:t>_</w:t>
-      </w:r>
-      <w:r>
-        <w:t>Pages</w:t>
-      </w:r>
-      <w:proofErr w:type="spellEnd"/>
-      <w:r>
-        <w:t>}}</w:t>
+        <w:t xml:space="preserve">8 </w:t>
+      </w:r>
+      <w:proofErr w:type="spellStart"/>
+      <w:r>
+        <w:t>af</w:t>
+      </w:r>
+      <w:proofErr w:type="spellEnd"/>
+      <w:r>
+        <w:t xml:space="preserve"> 8</w:t>
       </w:r>
     </w:p>
     <w:p>
@@ -15048,7 +15107,27 @@
                               <w:color w:val="9A4646"/>
                               <w:sz w:val="16"/>
                             </w:rPr>
-                            <w:t xml:space="preserve"> god </w:t>
+                            <w:t xml:space="preserve"> </w:t>
+                          </w:r>
+                          <w:proofErr w:type="gramStart"/>
+                          <w:r>
+                            <w:rPr>
+                              <w:rFonts w:ascii="Times New Roman" w:eastAsia="Times New Roman" w:hAnsi="Times New Roman" w:cs="Times New Roman"/>
+                              <w:i/>
+                              <w:color w:val="9A4646"/>
+                              <w:sz w:val="16"/>
+                            </w:rPr>
+                            <w:t>god</w:t>
+                          </w:r>
+                          <w:proofErr w:type="gramEnd"/>
+                          <w:r>
+                            <w:rPr>
+                              <w:rFonts w:ascii="Times New Roman" w:eastAsia="Times New Roman" w:hAnsi="Times New Roman" w:cs="Times New Roman"/>
+                              <w:i/>
+                              <w:color w:val="9A4646"/>
+                              <w:sz w:val="16"/>
+                            </w:rPr>
+                            <w:t xml:space="preserve"> </w:t>
                           </w:r>
                           <w:proofErr w:type="spellStart"/>
                           <w:r>
@@ -15230,7 +15309,27 @@
                         <w:color w:val="9A4646"/>
                         <w:sz w:val="16"/>
                       </w:rPr>
-                      <w:t xml:space="preserve"> god </w:t>
+                      <w:t xml:space="preserve"> </w:t>
+                    </w:r>
+                    <w:proofErr w:type="gramStart"/>
+                    <w:r>
+                      <w:rPr>
+                        <w:rFonts w:ascii="Times New Roman" w:eastAsia="Times New Roman" w:hAnsi="Times New Roman" w:cs="Times New Roman"/>
+                        <w:i/>
+                        <w:color w:val="9A4646"/>
+                        <w:sz w:val="16"/>
+                      </w:rPr>
+                      <w:t>god</w:t>
+                    </w:r>
+                    <w:proofErr w:type="gramEnd"/>
+                    <w:r>
+                      <w:rPr>
+                        <w:rFonts w:ascii="Times New Roman" w:eastAsia="Times New Roman" w:hAnsi="Times New Roman" w:cs="Times New Roman"/>
+                        <w:i/>
+                        <w:color w:val="9A4646"/>
+                        <w:sz w:val="16"/>
+                      </w:rPr>
+                      <w:t xml:space="preserve"> </w:t>
                     </w:r>
                     <w:proofErr w:type="spellStart"/>
                     <w:r>
@@ -15430,6 +15529,118 @@
     </w:lvl>
   </w:abstractNum>
   <w:abstractNum w:abstractNumId="2" w15:restartNumberingAfterBreak="0">
+    <w:nsid w:val="4DAA4837"/>
+    <w:multiLevelType w:val="hybridMultilevel"/>
+    <w:tmpl w:val="996A05E6"/>
+    <w:lvl w:ilvl="0" w:tplc="AB906238">
+      <w:numFmt w:val="bullet"/>
+      <w:lvlText w:val=""/>
+      <w:lvlJc w:val="left"/>
+      <w:pPr>
+        <w:ind w:left="720" w:hanging="360"/>
+      </w:pPr>
+      <w:rPr>
+        <w:rFonts w:ascii="Symbol" w:eastAsia="Arial" w:hAnsi="Symbol" w:cs="Arial" w:hint="default"/>
+      </w:rPr>
+    </w:lvl>
+    <w:lvl w:ilvl="1" w:tplc="04060003" w:tentative="1">
+      <w:start w:val="1"/>
+      <w:numFmt w:val="bullet"/>
+      <w:lvlText w:val="o"/>
+      <w:lvlJc w:val="left"/>
+      <w:pPr>
+        <w:ind w:left="1440" w:hanging="360"/>
+      </w:pPr>
+      <w:rPr>
+        <w:rFonts w:ascii="Courier New" w:hAnsi="Courier New" w:cs="Courier New" w:hint="default"/>
+      </w:rPr>
+    </w:lvl>
+    <w:lvl w:ilvl="2" w:tplc="04060005" w:tentative="1">
+      <w:start w:val="1"/>
+      <w:numFmt w:val="bullet"/>
+      <w:lvlText w:val=""/>
+      <w:lvlJc w:val="left"/>
+      <w:pPr>
+        <w:ind w:left="2160" w:hanging="360"/>
+      </w:pPr>
+      <w:rPr>
+        <w:rFonts w:ascii="Wingdings" w:hAnsi="Wingdings" w:hint="default"/>
+      </w:rPr>
+    </w:lvl>
+    <w:lvl w:ilvl="3" w:tplc="04060001" w:tentative="1">
+      <w:start w:val="1"/>
+      <w:numFmt w:val="bullet"/>
+      <w:lvlText w:val=""/>
+      <w:lvlJc w:val="left"/>
+      <w:pPr>
+        <w:ind w:left="2880" w:hanging="360"/>
+      </w:pPr>
+      <w:rPr>
+        <w:rFonts w:ascii="Symbol" w:hAnsi="Symbol" w:hint="default"/>
+      </w:rPr>
+    </w:lvl>
+    <w:lvl w:ilvl="4" w:tplc="04060003" w:tentative="1">
+      <w:start w:val="1"/>
+      <w:numFmt w:val="bullet"/>
+      <w:lvlText w:val="o"/>
+      <w:lvlJc w:val="left"/>
+      <w:pPr>
+        <w:ind w:left="3600" w:hanging="360"/>
+      </w:pPr>
+      <w:rPr>
+        <w:rFonts w:ascii="Courier New" w:hAnsi="Courier New" w:cs="Courier New" w:hint="default"/>
+      </w:rPr>
+    </w:lvl>
+    <w:lvl w:ilvl="5" w:tplc="04060005" w:tentative="1">
+      <w:start w:val="1"/>
+      <w:numFmt w:val="bullet"/>
+      <w:lvlText w:val=""/>
+      <w:lvlJc w:val="left"/>
+      <w:pPr>
+        <w:ind w:left="4320" w:hanging="360"/>
+      </w:pPr>
+      <w:rPr>
+        <w:rFonts w:ascii="Wingdings" w:hAnsi="Wingdings" w:hint="default"/>
+      </w:rPr>
+    </w:lvl>
+    <w:lvl w:ilvl="6" w:tplc="04060001" w:tentative="1">
+      <w:start w:val="1"/>
+      <w:numFmt w:val="bullet"/>
+      <w:lvlText w:val=""/>
+      <w:lvlJc w:val="left"/>
+      <w:pPr>
+        <w:ind w:left="5040" w:hanging="360"/>
+      </w:pPr>
+      <w:rPr>
+        <w:rFonts w:ascii="Symbol" w:hAnsi="Symbol" w:hint="default"/>
+      </w:rPr>
+    </w:lvl>
+    <w:lvl w:ilvl="7" w:tplc="04060003" w:tentative="1">
+      <w:start w:val="1"/>
+      <w:numFmt w:val="bullet"/>
+      <w:lvlText w:val="o"/>
+      <w:lvlJc w:val="left"/>
+      <w:pPr>
+        <w:ind w:left="5760" w:hanging="360"/>
+      </w:pPr>
+      <w:rPr>
+        <w:rFonts w:ascii="Courier New" w:hAnsi="Courier New" w:cs="Courier New" w:hint="default"/>
+      </w:rPr>
+    </w:lvl>
+    <w:lvl w:ilvl="8" w:tplc="04060005" w:tentative="1">
+      <w:start w:val="1"/>
+      <w:numFmt w:val="bullet"/>
+      <w:lvlText w:val=""/>
+      <w:lvlJc w:val="left"/>
+      <w:pPr>
+        <w:ind w:left="6480" w:hanging="360"/>
+      </w:pPr>
+      <w:rPr>
+        <w:rFonts w:ascii="Wingdings" w:hAnsi="Wingdings" w:hint="default"/>
+      </w:rPr>
+    </w:lvl>
+  </w:abstractNum>
+  <w:abstractNum w:abstractNumId="3" w15:restartNumberingAfterBreak="0">
     <w:nsid w:val="5EB871D7"/>
     <w:multiLevelType w:val="multilevel"/>
     <w:tmpl w:val="168E8A78"/>
@@ -15514,7 +15725,7 @@
       </w:pPr>
     </w:lvl>
   </w:abstractNum>
-  <w:abstractNum w:abstractNumId="3" w15:restartNumberingAfterBreak="0">
+  <w:abstractNum w:abstractNumId="4" w15:restartNumberingAfterBreak="0">
     <w:nsid w:val="693D0F52"/>
     <w:multiLevelType w:val="multilevel"/>
     <w:tmpl w:val="CBA2A754"/>
@@ -15609,7 +15820,7 @@
       </w:pPr>
     </w:lvl>
   </w:abstractNum>
-  <w:abstractNum w:abstractNumId="4" w15:restartNumberingAfterBreak="0">
+  <w:abstractNum w:abstractNumId="5" w15:restartNumberingAfterBreak="0">
     <w:nsid w:val="6B5731BF"/>
     <w:multiLevelType w:val="multilevel"/>
     <w:tmpl w:val="65D8B00C"/>
@@ -15697,18 +15908,21 @@
     </w:lvl>
   </w:abstractNum>
   <w:num w:numId="1" w16cid:durableId="1571454745">
-    <w:abstractNumId w:val="4"/>
+    <w:abstractNumId w:val="5"/>
   </w:num>
   <w:num w:numId="2" w16cid:durableId="2144688040">
     <w:abstractNumId w:val="0"/>
   </w:num>
   <w:num w:numId="3" w16cid:durableId="983777902">
-    <w:abstractNumId w:val="3"/>
+    <w:abstractNumId w:val="4"/>
   </w:num>
   <w:num w:numId="4" w16cid:durableId="1075012812">
     <w:abstractNumId w:val="1"/>
   </w:num>
   <w:num w:numId="5" w16cid:durableId="865871234">
+    <w:abstractNumId w:val="3"/>
+  </w:num>
+  <w:num w:numId="6" w16cid:durableId="1792168066">
     <w:abstractNumId w:val="2"/>
   </w:num>
 </w:numbering>
@@ -16113,7 +16327,7 @@
     <w:name w:val="Normal"/>
     <w:qFormat/>
   </w:style>
-  <w:style w:type="paragraph" w:styleId="Heading1">
+  <w:style w:type="paragraph" w:styleId="Overskrift1">
     <w:name w:val="heading 1"/>
     <w:basedOn w:val="Normal"/>
     <w:next w:val="Normal"/>
@@ -16131,7 +16345,7 @@
       <w:szCs w:val="50"/>
     </w:rPr>
   </w:style>
-  <w:style w:type="paragraph" w:styleId="Heading2">
+  <w:style w:type="paragraph" w:styleId="Overskrift2">
     <w:name w:val="heading 2"/>
     <w:basedOn w:val="Normal"/>
     <w:next w:val="Normal"/>
@@ -16150,7 +16364,7 @@
       <w:szCs w:val="49"/>
     </w:rPr>
   </w:style>
-  <w:style w:type="paragraph" w:styleId="Heading3">
+  <w:style w:type="paragraph" w:styleId="Overskrift3">
     <w:name w:val="heading 3"/>
     <w:basedOn w:val="Normal"/>
     <w:next w:val="Normal"/>
@@ -16168,7 +16382,7 @@
       <w:szCs w:val="30"/>
     </w:rPr>
   </w:style>
-  <w:style w:type="paragraph" w:styleId="Heading4">
+  <w:style w:type="paragraph" w:styleId="Overskrift4">
     <w:name w:val="heading 4"/>
     <w:basedOn w:val="Normal"/>
     <w:next w:val="Normal"/>
@@ -16185,7 +16399,7 @@
       <w:szCs w:val="29"/>
     </w:rPr>
   </w:style>
-  <w:style w:type="paragraph" w:styleId="Heading5">
+  <w:style w:type="paragraph" w:styleId="Overskrift5">
     <w:name w:val="heading 5"/>
     <w:basedOn w:val="Normal"/>
     <w:next w:val="Normal"/>
@@ -16204,7 +16418,7 @@
       <w:szCs w:val="25"/>
     </w:rPr>
   </w:style>
-  <w:style w:type="paragraph" w:styleId="Heading6">
+  <w:style w:type="paragraph" w:styleId="Overskrift6">
     <w:name w:val="heading 6"/>
     <w:basedOn w:val="Normal"/>
     <w:next w:val="Normal"/>
@@ -16220,13 +16434,13 @@
       <w:szCs w:val="23"/>
     </w:rPr>
   </w:style>
-  <w:style w:type="character" w:default="1" w:styleId="DefaultParagraphFont">
+  <w:style w:type="character" w:default="1" w:styleId="Standardskrifttypeiafsnit">
     <w:name w:val="Default Paragraph Font"/>
     <w:uiPriority w:val="1"/>
     <w:semiHidden/>
     <w:unhideWhenUsed/>
   </w:style>
-  <w:style w:type="table" w:default="1" w:styleId="TableNormal">
+  <w:style w:type="table" w:default="1" w:styleId="Tabel-Normal">
     <w:name w:val="Normal Table"/>
     <w:uiPriority w:val="99"/>
     <w:semiHidden/>
@@ -16241,7 +16455,7 @@
       </w:tblCellMar>
     </w:tblPr>
   </w:style>
-  <w:style w:type="numbering" w:default="1" w:styleId="NoList">
+  <w:style w:type="numbering" w:default="1" w:styleId="Ingenoversigt">
     <w:name w:val="No List"/>
     <w:uiPriority w:val="99"/>
     <w:semiHidden/>
@@ -16258,7 +16472,7 @@
       </w:tblCellMar>
     </w:tblPr>
   </w:style>
-  <w:style w:type="paragraph" w:styleId="Title">
+  <w:style w:type="paragraph" w:styleId="Titel">
     <w:name w:val="Title"/>
     <w:basedOn w:val="Normal"/>
     <w:next w:val="Normal"/>
@@ -16275,7 +16489,7 @@
       <w:szCs w:val="72"/>
     </w:rPr>
   </w:style>
-  <w:style w:type="paragraph" w:styleId="Subtitle">
+  <w:style w:type="paragraph" w:styleId="Undertitel">
     <w:name w:val="Subtitle"/>
     <w:basedOn w:val="Normal"/>
     <w:next w:val="Normal"/>
@@ -16301,10 +16515,10 @@
       <w:tblStyleColBandSize w:val="1"/>
     </w:tblPr>
   </w:style>
-  <w:style w:type="paragraph" w:styleId="CommentText">
+  <w:style w:type="paragraph" w:styleId="Kommentartekst">
     <w:name w:val="annotation text"/>
     <w:basedOn w:val="Normal"/>
-    <w:link w:val="CommentTextChar"/>
+    <w:link w:val="KommentartekstTegn"/>
     <w:uiPriority w:val="99"/>
     <w:semiHidden/>
     <w:unhideWhenUsed/>
@@ -16313,10 +16527,10 @@
       <w:szCs w:val="20"/>
     </w:rPr>
   </w:style>
-  <w:style w:type="character" w:customStyle="1" w:styleId="CommentTextChar">
-    <w:name w:val="Comment Text Char"/>
-    <w:basedOn w:val="DefaultParagraphFont"/>
-    <w:link w:val="CommentText"/>
+  <w:style w:type="character" w:customStyle="1" w:styleId="KommentartekstTegn">
+    <w:name w:val="Kommentartekst Tegn"/>
+    <w:basedOn w:val="Standardskrifttypeiafsnit"/>
+    <w:link w:val="Kommentartekst"/>
     <w:uiPriority w:val="99"/>
     <w:semiHidden/>
     <w:rPr>
@@ -16324,9 +16538,9 @@
       <w:szCs w:val="20"/>
     </w:rPr>
   </w:style>
-  <w:style w:type="character" w:styleId="CommentReference">
+  <w:style w:type="character" w:styleId="Kommentarhenvisning">
     <w:name w:val="annotation reference"/>
-    <w:basedOn w:val="DefaultParagraphFont"/>
+    <w:basedOn w:val="Standardskrifttypeiafsnit"/>
     <w:uiPriority w:val="99"/>
     <w:semiHidden/>
     <w:unhideWhenUsed/>
@@ -16337,7 +16551,7 @@
   </w:style>
   <w:style w:type="character" w:styleId="Hyperlink">
     <w:name w:val="Hyperlink"/>
-    <w:basedOn w:val="DefaultParagraphFont"/>
+    <w:basedOn w:val="Standardskrifttypeiafsnit"/>
     <w:uiPriority w:val="99"/>
     <w:unhideWhenUsed/>
     <w:rsid w:val="00B9707C"/>
@@ -16346,9 +16560,9 @@
       <w:u w:val="single"/>
     </w:rPr>
   </w:style>
-  <w:style w:type="character" w:styleId="UnresolvedMention">
+  <w:style w:type="character" w:styleId="Ulstomtale">
     <w:name w:val="Unresolved Mention"/>
-    <w:basedOn w:val="DefaultParagraphFont"/>
+    <w:basedOn w:val="Standardskrifttypeiafsnit"/>
     <w:uiPriority w:val="99"/>
     <w:semiHidden/>
     <w:unhideWhenUsed/>
@@ -16357,6 +16571,17 @@
       <w:color w:val="605E5C"/>
       <w:shd w:val="clear" w:color="auto" w:fill="E1DFDD"/>
     </w:rPr>
+  </w:style>
+  <w:style w:type="paragraph" w:styleId="Listeafsnit">
+    <w:name w:val="List Paragraph"/>
+    <w:basedOn w:val="Normal"/>
+    <w:uiPriority w:val="34"/>
+    <w:qFormat/>
+    <w:rsid w:val="005C7CCE"/>
+    <w:pPr>
+      <w:ind w:left="720"/>
+      <w:contextualSpacing/>
+    </w:pPr>
   </w:style>
 </w:styles>
 </file>

</xml_diff>

<commit_message>
Unit tests for docxtpl test
</commit_message>
<xml_diff>
--- a/docxtpl/HC Andersen Flyttefirma Template.docx
+++ b/docxtpl/HC Andersen Flyttefirma Template.docx
@@ -212,7 +212,7 @@
     </w:p>
     <w:p>
       <w:pPr>
-        <w:pStyle w:val="Overskrift6"/>
+        <w:pStyle w:val="Heading6"/>
         <w:tabs>
           <w:tab w:val="left" w:pos="6993"/>
           <w:tab w:val="left" w:pos="10025"/>
@@ -300,6 +300,7 @@
         <w:tab/>
       </w:r>
       <w:proofErr w:type="spellStart"/>
+      <w:proofErr w:type="gramStart"/>
       <w:r>
         <w:rPr>
           <w:color w:val="000000"/>
@@ -334,6 +335,7 @@
         <w:t>{{</w:t>
       </w:r>
       <w:proofErr w:type="spellStart"/>
+      <w:proofErr w:type="gramEnd"/>
       <w:r>
         <w:rPr>
           <w:color w:val="000000"/>
@@ -398,6 +400,7 @@
         <w:tab/>
       </w:r>
       <w:proofErr w:type="spellStart"/>
+      <w:proofErr w:type="gramStart"/>
       <w:r>
         <w:rPr>
           <w:color w:val="000000"/>
@@ -432,6 +435,7 @@
         <w:t>{{</w:t>
       </w:r>
       <w:proofErr w:type="spellStart"/>
+      <w:proofErr w:type="gramEnd"/>
       <w:r>
         <w:rPr>
           <w:color w:val="000000"/>
@@ -494,6 +498,14 @@
           <w:szCs w:val="23"/>
         </w:rPr>
         <w:tab/>
+      </w:r>
+      <w:proofErr w:type="gramStart"/>
+      <w:r>
+        <w:rPr>
+          <w:color w:val="000000"/>
+          <w:sz w:val="23"/>
+          <w:szCs w:val="23"/>
+        </w:rPr>
         <w:t>Dato:</w:t>
       </w:r>
       <w:r>
@@ -513,6 +525,7 @@
         <w:t>{{</w:t>
       </w:r>
       <w:proofErr w:type="spellStart"/>
+      <w:proofErr w:type="gramEnd"/>
       <w:r>
         <w:rPr>
           <w:color w:val="000000"/>
@@ -549,7 +562,7 @@
     </w:p>
     <w:p>
       <w:pPr>
-        <w:pStyle w:val="Overskrift1"/>
+        <w:pStyle w:val="Heading1"/>
         <w:spacing w:before="208"/>
       </w:pPr>
       <w:r>
@@ -1130,7 +1143,7 @@
     </w:p>
     <w:p>
       <w:pPr>
-        <w:pStyle w:val="Overskrift4"/>
+        <w:pStyle w:val="Heading4"/>
         <w:ind w:left="500"/>
       </w:pPr>
       <w:proofErr w:type="spellStart"/>
@@ -1305,6 +1318,7 @@
         </w:rPr>
       </w:pPr>
       <w:proofErr w:type="spellStart"/>
+      <w:proofErr w:type="gramStart"/>
       <w:r>
         <w:rPr>
           <w:b/>
@@ -1333,6 +1347,7 @@
         <w:t>{{</w:t>
       </w:r>
       <w:proofErr w:type="spellStart"/>
+      <w:proofErr w:type="gramEnd"/>
       <w:r>
         <w:rPr>
           <w:color w:val="000000"/>
@@ -1392,7 +1407,7 @@
     </w:p>
     <w:p>
       <w:pPr>
-        <w:pStyle w:val="Overskrift6"/>
+        <w:pStyle w:val="Heading6"/>
         <w:numPr>
           <w:ilvl w:val="0"/>
           <w:numId w:val="1"/>
@@ -1487,6 +1502,7 @@
         <w:tab/>
       </w:r>
       <w:proofErr w:type="spellStart"/>
+      <w:proofErr w:type="gramStart"/>
       <w:r>
         <w:rPr>
           <w:b/>
@@ -1515,6 +1531,7 @@
         <w:t>{{</w:t>
       </w:r>
       <w:proofErr w:type="spellStart"/>
+      <w:proofErr w:type="gramEnd"/>
       <w:r>
         <w:rPr>
           <w:color w:val="000000"/>
@@ -1760,6 +1777,7 @@
         <w:t>/</w:t>
       </w:r>
       <w:proofErr w:type="spellStart"/>
+      <w:proofErr w:type="gramStart"/>
       <w:r>
         <w:rPr>
           <w:b/>
@@ -1784,7 +1802,15 @@
           <w:sz w:val="23"/>
           <w:szCs w:val="23"/>
         </w:rPr>
-        <w:t xml:space="preserve">{% for address in </w:t>
+        <w:t>{</w:t>
+      </w:r>
+      <w:proofErr w:type="gramEnd"/>
+      <w:r>
+        <w:rPr>
+          <w:sz w:val="23"/>
+          <w:szCs w:val="23"/>
+        </w:rPr>
+        <w:t xml:space="preserve">% for address in </w:t>
       </w:r>
       <w:proofErr w:type="spellStart"/>
       <w:r>
@@ -1805,7 +1831,7 @@
     </w:p>
     <w:p>
       <w:pPr>
-        <w:pStyle w:val="Listeafsnit"/>
+        <w:pStyle w:val="ListParagraph"/>
         <w:numPr>
           <w:ilvl w:val="0"/>
           <w:numId w:val="8"/>
@@ -1828,6 +1854,7 @@
           <w:szCs w:val="23"/>
         </w:rPr>
       </w:pPr>
+      <w:proofErr w:type="gramStart"/>
       <w:r>
         <w:rPr>
           <w:bCs/>
@@ -1862,7 +1889,17 @@
           <w:sz w:val="23"/>
           <w:szCs w:val="23"/>
         </w:rPr>
-        <w:t xml:space="preserve"> {% </w:t>
+        <w:t xml:space="preserve"> {%</w:t>
+      </w:r>
+      <w:proofErr w:type="gramEnd"/>
+      <w:r>
+        <w:rPr>
+          <w:bCs/>
+          <w:color w:val="000000"/>
+          <w:sz w:val="23"/>
+          <w:szCs w:val="23"/>
+        </w:rPr>
+        <w:t xml:space="preserve"> </w:t>
       </w:r>
       <w:proofErr w:type="spellStart"/>
       <w:r>
@@ -1912,6 +1949,7 @@
         </w:rPr>
       </w:pPr>
       <w:proofErr w:type="spellStart"/>
+      <w:proofErr w:type="gramStart"/>
       <w:r>
         <w:rPr>
           <w:sz w:val="23"/>
@@ -1933,8 +1971,17 @@
           <w:sz w:val="23"/>
           <w:szCs w:val="23"/>
         </w:rPr>
-        <w:t xml:space="preserve">{% for comment in </w:t>
-      </w:r>
+        <w:t>{</w:t>
+      </w:r>
+      <w:proofErr w:type="gramEnd"/>
+      <w:r>
+        <w:rPr>
+          <w:sz w:val="23"/>
+          <w:szCs w:val="23"/>
+        </w:rPr>
+        <w:t xml:space="preserve">% for comment in </w:t>
+      </w:r>
+      <w:proofErr w:type="gramStart"/>
       <w:r>
         <w:rPr>
           <w:sz w:val="23"/>
@@ -1949,10 +1996,11 @@
         </w:rPr>
         <w:t>omments %}</w:t>
       </w:r>
+      <w:proofErr w:type="gramEnd"/>
     </w:p>
     <w:p>
       <w:pPr>
-        <w:pStyle w:val="Listeafsnit"/>
+        <w:pStyle w:val="ListParagraph"/>
         <w:numPr>
           <w:ilvl w:val="0"/>
           <w:numId w:val="7"/>
@@ -1976,6 +2024,7 @@
           <w:szCs w:val="23"/>
         </w:rPr>
       </w:pPr>
+      <w:proofErr w:type="gramStart"/>
       <w:r>
         <w:rPr>
           <w:sz w:val="23"/>
@@ -1983,6 +2032,7 @@
         </w:rPr>
         <w:t>{{comment}} {%</w:t>
       </w:r>
+      <w:proofErr w:type="gramEnd"/>
       <w:r>
         <w:rPr>
           <w:sz w:val="23"/>
@@ -2054,7 +2104,7 @@
     </w:p>
     <w:p>
       <w:pPr>
-        <w:pStyle w:val="Listeafsnit"/>
+        <w:pStyle w:val="ListParagraph"/>
         <w:pBdr>
           <w:top w:val="nil"/>
           <w:left w:val="nil"/>
@@ -2127,7 +2177,7 @@
     </w:p>
     <w:p>
       <w:pPr>
-        <w:pStyle w:val="Overskrift4"/>
+        <w:pStyle w:val="Heading4"/>
         <w:spacing w:before="91"/>
       </w:pPr>
       <w:proofErr w:type="spellStart"/>
@@ -2300,7 +2350,7 @@
     </w:p>
     <w:p>
       <w:pPr>
-        <w:pStyle w:val="Overskrift3"/>
+        <w:pStyle w:val="Heading3"/>
         <w:spacing w:before="124"/>
         <w:ind w:firstLine="495"/>
         <w:rPr>
@@ -2757,7 +2807,7 @@
     </w:p>
     <w:p>
       <w:pPr>
-        <w:pStyle w:val="Overskrift3"/>
+        <w:pStyle w:val="Heading3"/>
         <w:ind w:firstLine="495"/>
         <w:rPr>
           <w:color w:val="8C1F1C"/>
@@ -3242,8 +3292,12 @@
           <w:szCs w:val="25"/>
         </w:rPr>
         <w:sectPr>
-          <w:headerReference w:type="default" r:id="rId8"/>
-          <w:footerReference w:type="default" r:id="rId9"/>
+          <w:headerReference w:type="even" r:id="rId8"/>
+          <w:headerReference w:type="default" r:id="rId9"/>
+          <w:footerReference w:type="even" r:id="rId10"/>
+          <w:footerReference w:type="default" r:id="rId11"/>
+          <w:headerReference w:type="first" r:id="rId12"/>
+          <w:footerReference w:type="first" r:id="rId13"/>
           <w:pgSz w:w="11900" w:h="16840"/>
           <w:pgMar w:top="1380" w:right="260" w:bottom="1080" w:left="540" w:header="625" w:footer="893" w:gutter="0"/>
           <w:cols w:space="708"/>
@@ -3416,7 +3470,7 @@
     </w:p>
     <w:p>
       <w:pPr>
-        <w:pStyle w:val="Overskrift1"/>
+        <w:pStyle w:val="Heading1"/>
         <w:ind w:left="507"/>
       </w:pPr>
       <w:proofErr w:type="spellStart"/>
@@ -3534,7 +3588,7 @@
                         <pic:cNvPicPr preferRelativeResize="0"/>
                       </pic:nvPicPr>
                       <pic:blipFill>
-                        <a:blip r:embed="rId12"/>
+                        <a:blip r:embed="rId14"/>
                         <a:srcRect/>
                         <a:stretch>
                           <a:fillRect/>
@@ -3835,7 +3889,7 @@
     </w:p>
     <w:p>
       <w:pPr>
-        <w:pStyle w:val="Overskrift4"/>
+        <w:pStyle w:val="Heading4"/>
         <w:ind w:left="496"/>
       </w:pPr>
       <w:proofErr w:type="spellStart"/>
@@ -4162,6 +4216,7 @@
           <w:color w:val="000000"/>
         </w:rPr>
       </w:pPr>
+      <w:proofErr w:type="gramStart"/>
       <w:r>
         <w:rPr>
           <w:b/>
@@ -4180,6 +4235,7 @@
         <w:t>{{</w:t>
       </w:r>
       <w:proofErr w:type="spellStart"/>
+      <w:proofErr w:type="gramEnd"/>
       <w:r>
         <w:rPr>
           <w:color w:val="000000"/>
@@ -4237,6 +4293,7 @@
         </w:rPr>
       </w:pPr>
       <w:proofErr w:type="spellStart"/>
+      <w:proofErr w:type="gramStart"/>
       <w:r>
         <w:rPr>
           <w:b/>
@@ -4265,6 +4322,7 @@
         <w:t>{{</w:t>
       </w:r>
       <w:proofErr w:type="spellStart"/>
+      <w:proofErr w:type="gramEnd"/>
       <w:r>
         <w:rPr>
           <w:color w:val="000000"/>
@@ -4533,7 +4591,7 @@
     </w:p>
     <w:p>
       <w:pPr>
-        <w:pStyle w:val="Overskrift2"/>
+        <w:pStyle w:val="Heading2"/>
         <w:ind w:left="507"/>
       </w:pPr>
       <w:r>
@@ -4657,7 +4715,7 @@
                         <pic:cNvPicPr preferRelativeResize="0"/>
                       </pic:nvPicPr>
                       <pic:blipFill>
-                        <a:blip r:embed="rId13"/>
+                        <a:blip r:embed="rId15"/>
                         <a:srcRect/>
                         <a:stretch>
                           <a:fillRect/>
@@ -4806,7 +4864,7 @@
     </w:p>
     <w:p>
       <w:pPr>
-        <w:pStyle w:val="Overskrift5"/>
+        <w:pStyle w:val="Heading5"/>
         <w:spacing w:before="73"/>
         <w:ind w:left="498"/>
         <w:rPr>
@@ -4887,7 +4945,7 @@
                     <pic:cNvPicPr preferRelativeResize="0"/>
                   </pic:nvPicPr>
                   <pic:blipFill>
-                    <a:blip r:embed="rId14"/>
+                    <a:blip r:embed="rId16"/>
                     <a:srcRect t="31629" b="31314"/>
                     <a:stretch>
                       <a:fillRect/>
@@ -5224,7 +5282,23 @@
                 <w:bCs/>
                 <w:color w:val="010100"/>
               </w:rPr>
-              <w:t xml:space="preserve">{%tr for item in </w:t>
+              <w:t xml:space="preserve">{%tr for </w:t>
+            </w:r>
+            <w:proofErr w:type="gramStart"/>
+            <w:r>
+              <w:rPr>
+                <w:bCs/>
+                <w:color w:val="010100"/>
+              </w:rPr>
+              <w:t>item</w:t>
+            </w:r>
+            <w:proofErr w:type="gramEnd"/>
+            <w:r>
+              <w:rPr>
+                <w:bCs/>
+                <w:color w:val="010100"/>
+              </w:rPr>
+              <w:t xml:space="preserve"> in </w:t>
             </w:r>
             <w:proofErr w:type="spellStart"/>
             <w:r>
@@ -5281,6 +5355,7 @@
               <w:t>{{</w:t>
             </w:r>
             <w:proofErr w:type="spellStart"/>
+            <w:proofErr w:type="gramStart"/>
             <w:r>
               <w:rPr>
                 <w:b/>
@@ -5303,6 +5378,7 @@
               <w:t>type</w:t>
             </w:r>
             <w:proofErr w:type="spellEnd"/>
+            <w:proofErr w:type="gramEnd"/>
             <w:r>
               <w:rPr>
                 <w:b/>
@@ -5345,6 +5421,7 @@
               <w:t>{{</w:t>
             </w:r>
             <w:proofErr w:type="spellStart"/>
+            <w:proofErr w:type="gramStart"/>
             <w:r>
               <w:rPr>
                 <w:bCs/>
@@ -5367,6 +5444,7 @@
               <w:t>units</w:t>
             </w:r>
             <w:proofErr w:type="spellEnd"/>
+            <w:proofErr w:type="gramEnd"/>
             <w:r>
               <w:rPr>
                 <w:bCs/>
@@ -5409,6 +5487,7 @@
               <w:t>{{</w:t>
             </w:r>
             <w:proofErr w:type="spellStart"/>
+            <w:proofErr w:type="gramStart"/>
             <w:r>
               <w:rPr>
                 <w:bCs/>
@@ -5431,6 +5510,7 @@
               <w:t>priceUnit</w:t>
             </w:r>
             <w:proofErr w:type="spellEnd"/>
+            <w:proofErr w:type="gramEnd"/>
             <w:r>
               <w:rPr>
                 <w:bCs/>
@@ -5473,6 +5553,7 @@
               <w:t>{{</w:t>
             </w:r>
             <w:proofErr w:type="spellStart"/>
+            <w:proofErr w:type="gramStart"/>
             <w:r>
               <w:rPr>
                 <w:bCs/>
@@ -5488,6 +5569,7 @@
               <w:t>.priceTotal</w:t>
             </w:r>
             <w:proofErr w:type="spellEnd"/>
+            <w:proofErr w:type="gramEnd"/>
             <w:r>
               <w:rPr>
                 <w:bCs/>
@@ -5573,11 +5655,12 @@
     </w:p>
     <w:p>
       <w:pPr>
-        <w:pStyle w:val="Overskrift4"/>
+        <w:pStyle w:val="Heading4"/>
         <w:spacing w:before="91"/>
         <w:ind w:left="299"/>
       </w:pPr>
       <w:proofErr w:type="spellStart"/>
+      <w:proofErr w:type="gramStart"/>
       <w:r>
         <w:rPr>
           <w:color w:val="8C1F1C"/>
@@ -5595,12 +5678,19 @@
         <w:rPr>
           <w:color w:val="8C1F1C"/>
         </w:rPr>
-        <w:t xml:space="preserve"> {% for detail in Details %}</w:t>
+        <w:t xml:space="preserve"> {</w:t>
+      </w:r>
+      <w:proofErr w:type="gramEnd"/>
+      <w:r>
+        <w:rPr>
+          <w:color w:val="8C1F1C"/>
+        </w:rPr>
+        <w:t>% for detail in Details %}</w:t>
       </w:r>
     </w:p>
     <w:p>
       <w:pPr>
-        <w:pStyle w:val="Listeafsnit"/>
+        <w:pStyle w:val="ListParagraph"/>
         <w:numPr>
           <w:ilvl w:val="0"/>
           <w:numId w:val="9"/>
@@ -5621,6 +5711,7 @@
           <w:color w:val="010100"/>
         </w:rPr>
       </w:pPr>
+      <w:proofErr w:type="gramStart"/>
       <w:r>
         <w:rPr>
           <w:b/>
@@ -5647,7 +5738,15 @@
           <w:b/>
           <w:color w:val="010100"/>
         </w:rPr>
-        <w:t xml:space="preserve"> {% </w:t>
+        <w:t xml:space="preserve"> {%</w:t>
+      </w:r>
+      <w:proofErr w:type="gramEnd"/>
+      <w:r>
+        <w:rPr>
+          <w:b/>
+          <w:color w:val="010100"/>
+        </w:rPr>
+        <w:t xml:space="preserve"> </w:t>
       </w:r>
       <w:proofErr w:type="spellStart"/>
       <w:r>
@@ -5767,7 +5866,7 @@
     </w:p>
     <w:p>
       <w:pPr>
-        <w:pStyle w:val="Overskrift4"/>
+        <w:pStyle w:val="Heading4"/>
         <w:ind w:left="756"/>
       </w:pPr>
       <w:r>
@@ -6790,7 +6889,7 @@
         </w:rPr>
         <w:t xml:space="preserve">: </w:t>
       </w:r>
-      <w:hyperlink r:id="rId15" w:history="1">
+      <w:hyperlink r:id="rId17" w:history="1">
         <w:r>
           <w:rPr>
             <w:rStyle w:val="Hyperlink"/>
@@ -6846,7 +6945,7 @@
     </w:p>
     <w:p>
       <w:pPr>
-        <w:pStyle w:val="Overskrift2"/>
+        <w:pStyle w:val="Heading2"/>
         <w:spacing w:before="370"/>
         <w:ind w:left="0" w:firstLine="469"/>
       </w:pPr>
@@ -11274,7 +11373,7 @@
         </w:rPr>
         <w:t xml:space="preserve">: </w:t>
       </w:r>
-      <w:hyperlink r:id="rId16" w:history="1">
+      <w:hyperlink r:id="rId18" w:history="1">
         <w:r>
           <w:rPr>
             <w:rStyle w:val="Hyperlink"/>
@@ -13892,7 +13991,7 @@
         </w:rPr>
         <w:t xml:space="preserve">: </w:t>
       </w:r>
-      <w:hyperlink r:id="rId17" w:history="1">
+      <w:hyperlink r:id="rId19" w:history="1">
         <w:r>
           <w:rPr>
             <w:rStyle w:val="Hyperlink"/>
@@ -13964,6 +14063,16 @@
 </file>
 
 <file path=word/footer1.xml><?xml version="1.0" encoding="utf-8"?>
+<w:ftr xmlns:wpc="http://schemas.microsoft.com/office/word/2010/wordprocessingCanvas" xmlns:cx="http://schemas.microsoft.com/office/drawing/2014/chartex" xmlns:cx1="http://schemas.microsoft.com/office/drawing/2015/9/8/chartex" xmlns:cx2="http://schemas.microsoft.com/office/drawing/2015/10/21/chartex" xmlns:cx3="http://schemas.microsoft.com/office/drawing/2016/5/9/chartex" xmlns:cx4="http://schemas.microsoft.com/office/drawing/2016/5/10/chartex" xmlns:cx5="http://schemas.microsoft.com/office/drawing/2016/5/11/chartex" xmlns:cx6="http://schemas.microsoft.com/office/drawing/2016/5/12/chartex" xmlns:cx7="http://schemas.microsoft.com/office/drawing/2016/5/13/chartex" xmlns:cx8="http://schemas.microsoft.com/office/drawing/2016/5/14/chartex" xmlns:mc="http://schemas.openxmlformats.org/markup-compatibility/2006" xmlns:aink="http://schemas.microsoft.com/office/drawing/2016/ink" xmlns:am3d="http://schemas.microsoft.com/office/drawing/2017/model3d" xmlns:o="urn:schemas-microsoft-com:office:office" xmlns:oel="http://schemas.microsoft.com/office/2019/extlst" xmlns:r="http://schemas.openxmlformats.org/officeDocument/2006/relationships" xmlns:m="http://schemas.openxmlformats.org/officeDocument/2006/math" xmlns:v="urn:schemas-microsoft-com:vml" xmlns:wp14="http://schemas.microsoft.com/office/word/2010/wordprocessingDrawing" xmlns:wp="http://schemas.openxmlformats.org/drawingml/2006/wordprocessingDrawing" xmlns:w10="urn:schemas-microsoft-com:office:word" xmlns:w="http://schemas.openxmlformats.org/wordprocessingml/2006/main" xmlns:w14="http://schemas.microsoft.com/office/word/2010/wordml" xmlns:w15="http://schemas.microsoft.com/office/word/2012/wordml" xmlns:w16cex="http://schemas.microsoft.com/office/word/2018/wordml/cex" xmlns:w16cid="http://schemas.microsoft.com/office/word/2016/wordml/cid" xmlns:w16="http://schemas.microsoft.com/office/word/2018/wordml" xmlns:w16du="http://schemas.microsoft.com/office/word/2023/wordml/word16du" xmlns:w16sdtdh="http://schemas.microsoft.com/office/word/2020/wordml/sdtdatahash" xmlns:w16se="http://schemas.microsoft.com/office/word/2015/wordml/symex" xmlns:wpg="http://schemas.microsoft.com/office/word/2010/wordprocessingGroup" xmlns:wpi="http://schemas.microsoft.com/office/word/2010/wordprocessingInk" xmlns:wne="http://schemas.microsoft.com/office/word/2006/wordml" xmlns:wps="http://schemas.microsoft.com/office/word/2010/wordprocessingShape" mc:Ignorable="w14 w15 w16se w16cid w16 w16cex w16sdtdh w16du wp14">
+  <w:p>
+    <w:pPr>
+      <w:pStyle w:val="Footer"/>
+    </w:pPr>
+  </w:p>
+</w:ftr>
+</file>
+
+<file path=word/footer2.xml><?xml version="1.0" encoding="utf-8"?>
 <w:ftr xmlns:wpc="http://schemas.microsoft.com/office/word/2010/wordprocessingCanvas" xmlns:cx="http://schemas.microsoft.com/office/drawing/2014/chartex" xmlns:cx1="http://schemas.microsoft.com/office/drawing/2015/9/8/chartex" xmlns:cx2="http://schemas.microsoft.com/office/drawing/2015/10/21/chartex" xmlns:cx3="http://schemas.microsoft.com/office/drawing/2016/5/9/chartex" xmlns:cx4="http://schemas.microsoft.com/office/drawing/2016/5/10/chartex" xmlns:cx5="http://schemas.microsoft.com/office/drawing/2016/5/11/chartex" xmlns:cx6="http://schemas.microsoft.com/office/drawing/2016/5/12/chartex" xmlns:cx7="http://schemas.microsoft.com/office/drawing/2016/5/13/chartex" xmlns:cx8="http://schemas.microsoft.com/office/drawing/2016/5/14/chartex" xmlns:mc="http://schemas.openxmlformats.org/markup-compatibility/2006" xmlns:aink="http://schemas.microsoft.com/office/drawing/2016/ink" xmlns:am3d="http://schemas.microsoft.com/office/drawing/2017/model3d" xmlns:o="urn:schemas-microsoft-com:office:office" xmlns:oel="http://schemas.microsoft.com/office/2019/extlst" xmlns:r="http://schemas.openxmlformats.org/officeDocument/2006/relationships" xmlns:m="http://schemas.openxmlformats.org/officeDocument/2006/math" xmlns:v="urn:schemas-microsoft-com:vml" xmlns:wp14="http://schemas.microsoft.com/office/word/2010/wordprocessingDrawing" xmlns:wp="http://schemas.openxmlformats.org/drawingml/2006/wordprocessingDrawing" xmlns:w10="urn:schemas-microsoft-com:office:word" xmlns:w="http://schemas.openxmlformats.org/wordprocessingml/2006/main" xmlns:w14="http://schemas.microsoft.com/office/word/2010/wordml" xmlns:w15="http://schemas.microsoft.com/office/word/2012/wordml" xmlns:w16cex="http://schemas.microsoft.com/office/word/2018/wordml/cex" xmlns:w16cid="http://schemas.microsoft.com/office/word/2016/wordml/cid" xmlns:w16="http://schemas.microsoft.com/office/word/2018/wordml" xmlns:w16du="http://schemas.microsoft.com/office/word/2023/wordml/word16du" xmlns:w16sdtdh="http://schemas.microsoft.com/office/word/2020/wordml/sdtdatahash" xmlns:w16se="http://schemas.microsoft.com/office/word/2015/wordml/symex" xmlns:wpg="http://schemas.microsoft.com/office/word/2010/wordprocessingGroup" xmlns:wpi="http://schemas.microsoft.com/office/word/2010/wordprocessingInk" xmlns:wne="http://schemas.microsoft.com/office/word/2006/wordml" xmlns:wps="http://schemas.microsoft.com/office/word/2010/wordprocessingShape" mc:Ignorable="w14 w15 w16se w16cid w16 w16cex w16sdtdh w16du wp14">
   <w:p>
     <w:pPr>
@@ -14569,6 +14678,16 @@
 </w:ftr>
 </file>
 
+<file path=word/footer3.xml><?xml version="1.0" encoding="utf-8"?>
+<w:ftr xmlns:wpc="http://schemas.microsoft.com/office/word/2010/wordprocessingCanvas" xmlns:cx="http://schemas.microsoft.com/office/drawing/2014/chartex" xmlns:cx1="http://schemas.microsoft.com/office/drawing/2015/9/8/chartex" xmlns:cx2="http://schemas.microsoft.com/office/drawing/2015/10/21/chartex" xmlns:cx3="http://schemas.microsoft.com/office/drawing/2016/5/9/chartex" xmlns:cx4="http://schemas.microsoft.com/office/drawing/2016/5/10/chartex" xmlns:cx5="http://schemas.microsoft.com/office/drawing/2016/5/11/chartex" xmlns:cx6="http://schemas.microsoft.com/office/drawing/2016/5/12/chartex" xmlns:cx7="http://schemas.microsoft.com/office/drawing/2016/5/13/chartex" xmlns:cx8="http://schemas.microsoft.com/office/drawing/2016/5/14/chartex" xmlns:mc="http://schemas.openxmlformats.org/markup-compatibility/2006" xmlns:aink="http://schemas.microsoft.com/office/drawing/2016/ink" xmlns:am3d="http://schemas.microsoft.com/office/drawing/2017/model3d" xmlns:o="urn:schemas-microsoft-com:office:office" xmlns:oel="http://schemas.microsoft.com/office/2019/extlst" xmlns:r="http://schemas.openxmlformats.org/officeDocument/2006/relationships" xmlns:m="http://schemas.openxmlformats.org/officeDocument/2006/math" xmlns:v="urn:schemas-microsoft-com:vml" xmlns:wp14="http://schemas.microsoft.com/office/word/2010/wordprocessingDrawing" xmlns:wp="http://schemas.openxmlformats.org/drawingml/2006/wordprocessingDrawing" xmlns:w10="urn:schemas-microsoft-com:office:word" xmlns:w="http://schemas.openxmlformats.org/wordprocessingml/2006/main" xmlns:w14="http://schemas.microsoft.com/office/word/2010/wordml" xmlns:w15="http://schemas.microsoft.com/office/word/2012/wordml" xmlns:w16cex="http://schemas.microsoft.com/office/word/2018/wordml/cex" xmlns:w16cid="http://schemas.microsoft.com/office/word/2016/wordml/cid" xmlns:w16="http://schemas.microsoft.com/office/word/2018/wordml" xmlns:w16du="http://schemas.microsoft.com/office/word/2023/wordml/word16du" xmlns:w16sdtdh="http://schemas.microsoft.com/office/word/2020/wordml/sdtdatahash" xmlns:w16se="http://schemas.microsoft.com/office/word/2015/wordml/symex" xmlns:wpg="http://schemas.microsoft.com/office/word/2010/wordprocessingGroup" xmlns:wpi="http://schemas.microsoft.com/office/word/2010/wordprocessingInk" xmlns:wne="http://schemas.microsoft.com/office/word/2006/wordml" xmlns:wps="http://schemas.microsoft.com/office/word/2010/wordprocessingShape" mc:Ignorable="w14 w15 w16se w16cid w16 w16cex w16sdtdh w16du wp14">
+  <w:p>
+    <w:pPr>
+      <w:pStyle w:val="Footer"/>
+    </w:pPr>
+  </w:p>
+</w:ftr>
+</file>
+
 <file path=word/footnotes.xml><?xml version="1.0" encoding="utf-8"?>
 <w:footnotes xmlns:wpc="http://schemas.microsoft.com/office/word/2010/wordprocessingCanvas" xmlns:cx="http://schemas.microsoft.com/office/drawing/2014/chartex" xmlns:cx1="http://schemas.microsoft.com/office/drawing/2015/9/8/chartex" xmlns:cx2="http://schemas.microsoft.com/office/drawing/2015/10/21/chartex" xmlns:cx3="http://schemas.microsoft.com/office/drawing/2016/5/9/chartex" xmlns:cx4="http://schemas.microsoft.com/office/drawing/2016/5/10/chartex" xmlns:cx5="http://schemas.microsoft.com/office/drawing/2016/5/11/chartex" xmlns:cx6="http://schemas.microsoft.com/office/drawing/2016/5/12/chartex" xmlns:cx7="http://schemas.microsoft.com/office/drawing/2016/5/13/chartex" xmlns:cx8="http://schemas.microsoft.com/office/drawing/2016/5/14/chartex" xmlns:mc="http://schemas.openxmlformats.org/markup-compatibility/2006" xmlns:aink="http://schemas.microsoft.com/office/drawing/2016/ink" xmlns:am3d="http://schemas.microsoft.com/office/drawing/2017/model3d" xmlns:o="urn:schemas-microsoft-com:office:office" xmlns:oel="http://schemas.microsoft.com/office/2019/extlst" xmlns:r="http://schemas.openxmlformats.org/officeDocument/2006/relationships" xmlns:m="http://schemas.openxmlformats.org/officeDocument/2006/math" xmlns:v="urn:schemas-microsoft-com:vml" xmlns:wp14="http://schemas.microsoft.com/office/word/2010/wordprocessingDrawing" xmlns:wp="http://schemas.openxmlformats.org/drawingml/2006/wordprocessingDrawing" xmlns:w10="urn:schemas-microsoft-com:office:word" xmlns:w="http://schemas.openxmlformats.org/wordprocessingml/2006/main" xmlns:w14="http://schemas.microsoft.com/office/word/2010/wordml" xmlns:w15="http://schemas.microsoft.com/office/word/2012/wordml" xmlns:w16cex="http://schemas.microsoft.com/office/word/2018/wordml/cex" xmlns:w16cid="http://schemas.microsoft.com/office/word/2016/wordml/cid" xmlns:w16="http://schemas.microsoft.com/office/word/2018/wordml" xmlns:w16du="http://schemas.microsoft.com/office/word/2023/wordml/word16du" xmlns:w16sdtdh="http://schemas.microsoft.com/office/word/2020/wordml/sdtdatahash" xmlns:w16se="http://schemas.microsoft.com/office/word/2015/wordml/symex" xmlns:wpg="http://schemas.microsoft.com/office/word/2010/wordprocessingGroup" xmlns:wpi="http://schemas.microsoft.com/office/word/2010/wordprocessingInk" xmlns:wne="http://schemas.microsoft.com/office/word/2006/wordml" xmlns:wps="http://schemas.microsoft.com/office/word/2010/wordprocessingShape" mc:Ignorable="w14 w15 w16se w16cid w16 w16cex w16sdtdh w16du wp14">
   <w:footnote w:type="separator" w:id="-1">
@@ -14589,6 +14708,45 @@
 </file>
 
 <file path=word/header1.xml><?xml version="1.0" encoding="utf-8"?>
+<w:hdr xmlns:wpc="http://schemas.microsoft.com/office/word/2010/wordprocessingCanvas" xmlns:cx="http://schemas.microsoft.com/office/drawing/2014/chartex" xmlns:cx1="http://schemas.microsoft.com/office/drawing/2015/9/8/chartex" xmlns:cx2="http://schemas.microsoft.com/office/drawing/2015/10/21/chartex" xmlns:cx3="http://schemas.microsoft.com/office/drawing/2016/5/9/chartex" xmlns:cx4="http://schemas.microsoft.com/office/drawing/2016/5/10/chartex" xmlns:cx5="http://schemas.microsoft.com/office/drawing/2016/5/11/chartex" xmlns:cx6="http://schemas.microsoft.com/office/drawing/2016/5/12/chartex" xmlns:cx7="http://schemas.microsoft.com/office/drawing/2016/5/13/chartex" xmlns:cx8="http://schemas.microsoft.com/office/drawing/2016/5/14/chartex" xmlns:mc="http://schemas.openxmlformats.org/markup-compatibility/2006" xmlns:aink="http://schemas.microsoft.com/office/drawing/2016/ink" xmlns:am3d="http://schemas.microsoft.com/office/drawing/2017/model3d" xmlns:o="urn:schemas-microsoft-com:office:office" xmlns:oel="http://schemas.microsoft.com/office/2019/extlst" xmlns:r="http://schemas.openxmlformats.org/officeDocument/2006/relationships" xmlns:m="http://schemas.openxmlformats.org/officeDocument/2006/math" xmlns:v="urn:schemas-microsoft-com:vml" xmlns:wp14="http://schemas.microsoft.com/office/word/2010/wordprocessingDrawing" xmlns:wp="http://schemas.openxmlformats.org/drawingml/2006/wordprocessingDrawing" xmlns:w10="urn:schemas-microsoft-com:office:word" xmlns:w="http://schemas.openxmlformats.org/wordprocessingml/2006/main" xmlns:w14="http://schemas.microsoft.com/office/word/2010/wordml" xmlns:w15="http://schemas.microsoft.com/office/word/2012/wordml" xmlns:w16cex="http://schemas.microsoft.com/office/word/2018/wordml/cex" xmlns:w16cid="http://schemas.microsoft.com/office/word/2016/wordml/cid" xmlns:w16="http://schemas.microsoft.com/office/word/2018/wordml" xmlns:w16du="http://schemas.microsoft.com/office/word/2023/wordml/word16du" xmlns:w16sdtdh="http://schemas.microsoft.com/office/word/2020/wordml/sdtdatahash" xmlns:w16se="http://schemas.microsoft.com/office/word/2015/wordml/symex" xmlns:wpg="http://schemas.microsoft.com/office/word/2010/wordprocessingGroup" xmlns:wpi="http://schemas.microsoft.com/office/word/2010/wordprocessingInk" xmlns:wne="http://schemas.microsoft.com/office/word/2006/wordml" xmlns:wps="http://schemas.microsoft.com/office/word/2010/wordprocessingShape" mc:Ignorable="w14 w15 w16se w16cid w16 w16cex w16sdtdh w16du wp14">
+  <w:p>
+    <w:pPr>
+      <w:pStyle w:val="Header"/>
+    </w:pPr>
+    <w:r>
+      <w:rPr>
+        <w:noProof/>
+      </w:rPr>
+      <w:pict w14:anchorId="2215F4A2">
+        <v:shapetype id="_x0000_t75" coordsize="21600,21600" o:spt="75" o:preferrelative="t" path="m@4@5l@4@11@9@11@9@5xe" filled="f" stroked="f">
+          <v:stroke joinstyle="miter"/>
+          <v:formulas>
+            <v:f eqn="if lineDrawn pixelLineWidth 0"/>
+            <v:f eqn="sum @0 1 0"/>
+            <v:f eqn="sum 0 0 @1"/>
+            <v:f eqn="prod @2 1 2"/>
+            <v:f eqn="prod @3 21600 pixelWidth"/>
+            <v:f eqn="prod @3 21600 pixelHeight"/>
+            <v:f eqn="sum @0 0 1"/>
+            <v:f eqn="prod @6 1 2"/>
+            <v:f eqn="prod @7 21600 pixelWidth"/>
+            <v:f eqn="sum @8 21600 0"/>
+            <v:f eqn="prod @7 21600 pixelHeight"/>
+            <v:f eqn="sum @10 21600 0"/>
+          </v:formulas>
+          <v:path o:extrusionok="f" gradientshapeok="t" o:connecttype="rect"/>
+          <o:lock v:ext="edit" aspectratio="t"/>
+        </v:shapetype>
+        <v:shape id="WordPictureWatermark3728235" o:spid="_x0000_s1038" type="#_x0000_t75" style="position:absolute;margin-left:0;margin-top:0;width:900pt;height:1200pt;z-index:-251651072;mso-position-horizontal:center;mso-position-horizontal-relative:margin;mso-position-vertical:center;mso-position-vertical-relative:margin" o:allowincell="f">
+          <v:imagedata r:id="rId1" o:title="wp4465178-2860000860" gain="19661f" blacklevel="22938f"/>
+        </v:shape>
+      </w:pict>
+    </w:r>
+  </w:p>
+</w:hdr>
+</file>
+
+<file path=word/header2.xml><?xml version="1.0" encoding="utf-8"?>
 <w:hdr xmlns:wpc="http://schemas.microsoft.com/office/word/2010/wordprocessingCanvas" xmlns:cx="http://schemas.microsoft.com/office/drawing/2014/chartex" xmlns:cx1="http://schemas.microsoft.com/office/drawing/2015/9/8/chartex" xmlns:cx2="http://schemas.microsoft.com/office/drawing/2015/10/21/chartex" xmlns:cx3="http://schemas.microsoft.com/office/drawing/2016/5/9/chartex" xmlns:cx4="http://schemas.microsoft.com/office/drawing/2016/5/10/chartex" xmlns:cx5="http://schemas.microsoft.com/office/drawing/2016/5/11/chartex" xmlns:cx6="http://schemas.microsoft.com/office/drawing/2016/5/12/chartex" xmlns:cx7="http://schemas.microsoft.com/office/drawing/2016/5/13/chartex" xmlns:cx8="http://schemas.microsoft.com/office/drawing/2016/5/14/chartex" xmlns:mc="http://schemas.openxmlformats.org/markup-compatibility/2006" xmlns:aink="http://schemas.microsoft.com/office/drawing/2016/ink" xmlns:am3d="http://schemas.microsoft.com/office/drawing/2017/model3d" xmlns:o="urn:schemas-microsoft-com:office:office" xmlns:oel="http://schemas.microsoft.com/office/2019/extlst" xmlns:r="http://schemas.openxmlformats.org/officeDocument/2006/relationships" xmlns:m="http://schemas.openxmlformats.org/officeDocument/2006/math" xmlns:v="urn:schemas-microsoft-com:vml" xmlns:wp14="http://schemas.microsoft.com/office/word/2010/wordprocessingDrawing" xmlns:wp="http://schemas.openxmlformats.org/drawingml/2006/wordprocessingDrawing" xmlns:w10="urn:schemas-microsoft-com:office:word" xmlns:w="http://schemas.openxmlformats.org/wordprocessingml/2006/main" xmlns:w14="http://schemas.microsoft.com/office/word/2010/wordml" xmlns:w15="http://schemas.microsoft.com/office/word/2012/wordml" xmlns:w16cex="http://schemas.microsoft.com/office/word/2018/wordml/cex" xmlns:w16cid="http://schemas.microsoft.com/office/word/2016/wordml/cid" xmlns:w16="http://schemas.microsoft.com/office/word/2018/wordml" xmlns:w16du="http://schemas.microsoft.com/office/word/2023/wordml/word16du" xmlns:w16sdtdh="http://schemas.microsoft.com/office/word/2020/wordml/sdtdatahash" xmlns:w16se="http://schemas.microsoft.com/office/word/2015/wordml/symex" xmlns:wpg="http://schemas.microsoft.com/office/word/2010/wordprocessingGroup" xmlns:wpi="http://schemas.microsoft.com/office/word/2010/wordprocessingInk" xmlns:wne="http://schemas.microsoft.com/office/word/2006/wordml" xmlns:wps="http://schemas.microsoft.com/office/word/2010/wordprocessingShape" mc:Ignorable="w14 w15 w16se w16cid w16 w16cex w16sdtdh w16du wp14">
   <w:p>
     <w:pPr>
@@ -14613,17 +14771,49 @@
         <w:sz w:val="23"/>
         <w:szCs w:val="23"/>
       </w:rPr>
+      <w:pict w14:anchorId="7BE4AD14">
+        <v:shapetype id="_x0000_t75" coordsize="21600,21600" o:spt="75" o:preferrelative="t" path="m@4@5l@4@11@9@11@9@5xe" filled="f" stroked="f">
+          <v:stroke joinstyle="miter"/>
+          <v:formulas>
+            <v:f eqn="if lineDrawn pixelLineWidth 0"/>
+            <v:f eqn="sum @0 1 0"/>
+            <v:f eqn="sum 0 0 @1"/>
+            <v:f eqn="prod @2 1 2"/>
+            <v:f eqn="prod @3 21600 pixelWidth"/>
+            <v:f eqn="prod @3 21600 pixelHeight"/>
+            <v:f eqn="sum @0 0 1"/>
+            <v:f eqn="prod @6 1 2"/>
+            <v:f eqn="prod @7 21600 pixelWidth"/>
+            <v:f eqn="sum @8 21600 0"/>
+            <v:f eqn="prod @7 21600 pixelHeight"/>
+            <v:f eqn="sum @10 21600 0"/>
+          </v:formulas>
+          <v:path o:extrusionok="f" gradientshapeok="t" o:connecttype="rect"/>
+          <o:lock v:ext="edit" aspectratio="t"/>
+        </v:shapetype>
+        <v:shape id="WordPictureWatermark3728236" o:spid="_x0000_s1039" type="#_x0000_t75" style="position:absolute;margin-left:0;margin-top:0;width:900pt;height:1200pt;z-index:-251650048;mso-position-horizontal:center;mso-position-horizontal-relative:margin;mso-position-vertical:center;mso-position-vertical-relative:margin" o:allowincell="f">
+          <v:imagedata r:id="rId1" o:title="wp4465178-2860000860" gain="19661f" blacklevel="22938f"/>
+        </v:shape>
+      </w:pict>
+    </w:r>
+    <w:r>
+      <w:rPr>
+        <w:noProof/>
+        <w:color w:val="000000"/>
+        <w:sz w:val="23"/>
+        <w:szCs w:val="23"/>
+      </w:rPr>
       <w:drawing>
-        <wp:anchor distT="0" distB="0" distL="0" distR="0" simplePos="0" relativeHeight="251660288" behindDoc="1" locked="0" layoutInCell="1" hidden="0" allowOverlap="1" wp14:anchorId="004D3B37" wp14:editId="2DE55D9C">
+        <wp:anchor distT="0" distB="0" distL="0" distR="0" simplePos="0" relativeHeight="251660288" behindDoc="0" locked="0" layoutInCell="1" hidden="0" allowOverlap="1" wp14:anchorId="004D3B37" wp14:editId="48178AAA">
           <wp:simplePos x="0" y="0"/>
           <wp:positionH relativeFrom="page">
-            <wp:posOffset>5080397</wp:posOffset>
+            <wp:posOffset>5080000</wp:posOffset>
           </wp:positionH>
           <wp:positionV relativeFrom="page">
-            <wp:posOffset>396742</wp:posOffset>
+            <wp:posOffset>393700</wp:posOffset>
           </wp:positionV>
           <wp:extent cx="317524" cy="476075"/>
-          <wp:effectExtent l="0" t="0" r="0" b="0"/>
+          <wp:effectExtent l="0" t="0" r="6350" b="635"/>
           <wp:wrapNone/>
           <wp:docPr id="11" name="image3.jpg"/>
           <wp:cNvGraphicFramePr/>
@@ -14635,7 +14825,7 @@
                   <pic:cNvPicPr preferRelativeResize="0"/>
                 </pic:nvPicPr>
                 <pic:blipFill>
-                  <a:blip r:embed="rId1"/>
+                  <a:blip r:embed="rId2"/>
                   <a:srcRect/>
                   <a:stretch>
                     <a:fillRect/>
@@ -14667,16 +14857,16 @@
       <mc:AlternateContent>
         <mc:Choice Requires="wps">
           <w:drawing>
-            <wp:anchor distT="0" distB="0" distL="0" distR="0" simplePos="0" relativeHeight="251661312" behindDoc="1" locked="0" layoutInCell="1" hidden="0" allowOverlap="1" wp14:anchorId="5344FF17" wp14:editId="18FB0048">
+            <wp:anchor distT="0" distB="0" distL="0" distR="0" simplePos="0" relativeHeight="251661312" behindDoc="0" locked="0" layoutInCell="1" hidden="0" allowOverlap="1" wp14:anchorId="5344FF17" wp14:editId="720C3382">
               <wp:simplePos x="0" y="0"/>
               <wp:positionH relativeFrom="page">
-                <wp:posOffset>5474502</wp:posOffset>
+                <wp:posOffset>5473700</wp:posOffset>
               </wp:positionH>
               <wp:positionV relativeFrom="page">
-                <wp:posOffset>384127</wp:posOffset>
+                <wp:posOffset>381000</wp:posOffset>
               </wp:positionV>
               <wp:extent cx="1554480" cy="516255"/>
-              <wp:effectExtent l="0" t="0" r="0" b="0"/>
+              <wp:effectExtent l="0" t="0" r="7620" b="17145"/>
               <wp:wrapNone/>
               <wp:docPr id="7" name="Rektangel 7"/>
               <wp:cNvGraphicFramePr/>
@@ -14686,8 +14876,8 @@
                     <wps:cNvSpPr/>
                     <wps:spPr>
                       <a:xfrm>
-                        <a:off x="4573523" y="3526635"/>
-                        <a:ext cx="1544955" cy="506730"/>
+                        <a:off x="0" y="0"/>
+                        <a:ext cx="1554480" cy="516255"/>
                       </a:xfrm>
                       <a:prstGeom prst="rect">
                         <a:avLst/>
@@ -14851,7 +15041,27 @@
                               <w:color w:val="9A4646"/>
                               <w:sz w:val="16"/>
                             </w:rPr>
-                            <w:t xml:space="preserve"> god </w:t>
+                            <w:t xml:space="preserve"> </w:t>
+                          </w:r>
+                          <w:proofErr w:type="gramStart"/>
+                          <w:r>
+                            <w:rPr>
+                              <w:rFonts w:ascii="Times New Roman" w:eastAsia="Times New Roman" w:hAnsi="Times New Roman" w:cs="Times New Roman"/>
+                              <w:i/>
+                              <w:color w:val="9A4646"/>
+                              <w:sz w:val="16"/>
+                            </w:rPr>
+                            <w:t>god</w:t>
+                          </w:r>
+                          <w:proofErr w:type="gramEnd"/>
+                          <w:r>
+                            <w:rPr>
+                              <w:rFonts w:ascii="Times New Roman" w:eastAsia="Times New Roman" w:hAnsi="Times New Roman" w:cs="Times New Roman"/>
+                              <w:i/>
+                              <w:color w:val="9A4646"/>
+                              <w:sz w:val="16"/>
+                            </w:rPr>
+                            <w:t xml:space="preserve"> </w:t>
                           </w:r>
                           <w:proofErr w:type="spellStart"/>
                           <w:r>
@@ -14878,7 +15088,7 @@
         </mc:Choice>
         <mc:Fallback>
           <w:pict>
-            <v:rect w14:anchorId="5344FF17" id="Rektangel 7" o:spid="_x0000_s1030" style="position:absolute;margin-left:431.05pt;margin-top:30.25pt;width:122.4pt;height:40.65pt;z-index:-251655168;visibility:visible;mso-wrap-style:square;mso-wrap-distance-left:0;mso-wrap-distance-top:0;mso-wrap-distance-right:0;mso-wrap-distance-bottom:0;mso-position-horizontal:absolute;mso-position-horizontal-relative:page;mso-position-vertical:absolute;mso-position-vertical-relative:page;v-text-anchor:top" o:gfxdata="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" filled="f" stroked="f">
+            <v:rect w14:anchorId="5344FF17" id="Rektangel 7" o:spid="_x0000_s1030" style="position:absolute;margin-left:431pt;margin-top:30pt;width:122.4pt;height:40.65pt;z-index:251661312;visibility:visible;mso-wrap-style:square;mso-wrap-distance-left:0;mso-wrap-distance-top:0;mso-wrap-distance-right:0;mso-wrap-distance-bottom:0;mso-position-horizontal:absolute;mso-position-horizontal-relative:page;mso-position-vertical:absolute;mso-position-vertical-relative:page;v-text-anchor:top" o:gfxdata="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" filled="f" stroked="f">
               <v:textbox inset="0,0,0,0">
                 <w:txbxContent>
                   <w:p>
@@ -15033,7 +15243,27 @@
                         <w:color w:val="9A4646"/>
                         <w:sz w:val="16"/>
                       </w:rPr>
-                      <w:t xml:space="preserve"> god </w:t>
+                      <w:t xml:space="preserve"> </w:t>
+                    </w:r>
+                    <w:proofErr w:type="gramStart"/>
+                    <w:r>
+                      <w:rPr>
+                        <w:rFonts w:ascii="Times New Roman" w:eastAsia="Times New Roman" w:hAnsi="Times New Roman" w:cs="Times New Roman"/>
+                        <w:i/>
+                        <w:color w:val="9A4646"/>
+                        <w:sz w:val="16"/>
+                      </w:rPr>
+                      <w:t>god</w:t>
+                    </w:r>
+                    <w:proofErr w:type="gramEnd"/>
+                    <w:r>
+                      <w:rPr>
+                        <w:rFonts w:ascii="Times New Roman" w:eastAsia="Times New Roman" w:hAnsi="Times New Roman" w:cs="Times New Roman"/>
+                        <w:i/>
+                        <w:color w:val="9A4646"/>
+                        <w:sz w:val="16"/>
+                      </w:rPr>
+                      <w:t xml:space="preserve"> </w:t>
                     </w:r>
                     <w:proofErr w:type="spellStart"/>
                     <w:r>
@@ -15054,6 +15284,45 @@
           </w:pict>
         </mc:Fallback>
       </mc:AlternateContent>
+    </w:r>
+  </w:p>
+</w:hdr>
+</file>
+
+<file path=word/header3.xml><?xml version="1.0" encoding="utf-8"?>
+<w:hdr xmlns:wpc="http://schemas.microsoft.com/office/word/2010/wordprocessingCanvas" xmlns:cx="http://schemas.microsoft.com/office/drawing/2014/chartex" xmlns:cx1="http://schemas.microsoft.com/office/drawing/2015/9/8/chartex" xmlns:cx2="http://schemas.microsoft.com/office/drawing/2015/10/21/chartex" xmlns:cx3="http://schemas.microsoft.com/office/drawing/2016/5/9/chartex" xmlns:cx4="http://schemas.microsoft.com/office/drawing/2016/5/10/chartex" xmlns:cx5="http://schemas.microsoft.com/office/drawing/2016/5/11/chartex" xmlns:cx6="http://schemas.microsoft.com/office/drawing/2016/5/12/chartex" xmlns:cx7="http://schemas.microsoft.com/office/drawing/2016/5/13/chartex" xmlns:cx8="http://schemas.microsoft.com/office/drawing/2016/5/14/chartex" xmlns:mc="http://schemas.openxmlformats.org/markup-compatibility/2006" xmlns:aink="http://schemas.microsoft.com/office/drawing/2016/ink" xmlns:am3d="http://schemas.microsoft.com/office/drawing/2017/model3d" xmlns:o="urn:schemas-microsoft-com:office:office" xmlns:oel="http://schemas.microsoft.com/office/2019/extlst" xmlns:r="http://schemas.openxmlformats.org/officeDocument/2006/relationships" xmlns:m="http://schemas.openxmlformats.org/officeDocument/2006/math" xmlns:v="urn:schemas-microsoft-com:vml" xmlns:wp14="http://schemas.microsoft.com/office/word/2010/wordprocessingDrawing" xmlns:wp="http://schemas.openxmlformats.org/drawingml/2006/wordprocessingDrawing" xmlns:w10="urn:schemas-microsoft-com:office:word" xmlns:w="http://schemas.openxmlformats.org/wordprocessingml/2006/main" xmlns:w14="http://schemas.microsoft.com/office/word/2010/wordml" xmlns:w15="http://schemas.microsoft.com/office/word/2012/wordml" xmlns:w16cex="http://schemas.microsoft.com/office/word/2018/wordml/cex" xmlns:w16cid="http://schemas.microsoft.com/office/word/2016/wordml/cid" xmlns:w16="http://schemas.microsoft.com/office/word/2018/wordml" xmlns:w16du="http://schemas.microsoft.com/office/word/2023/wordml/word16du" xmlns:w16sdtdh="http://schemas.microsoft.com/office/word/2020/wordml/sdtdatahash" xmlns:w16se="http://schemas.microsoft.com/office/word/2015/wordml/symex" xmlns:wpg="http://schemas.microsoft.com/office/word/2010/wordprocessingGroup" xmlns:wpi="http://schemas.microsoft.com/office/word/2010/wordprocessingInk" xmlns:wne="http://schemas.microsoft.com/office/word/2006/wordml" xmlns:wps="http://schemas.microsoft.com/office/word/2010/wordprocessingShape" mc:Ignorable="w14 w15 w16se w16cid w16 w16cex w16sdtdh w16du wp14">
+  <w:p>
+    <w:pPr>
+      <w:pStyle w:val="Header"/>
+    </w:pPr>
+    <w:r>
+      <w:rPr>
+        <w:noProof/>
+      </w:rPr>
+      <w:pict w14:anchorId="0EFE130D">
+        <v:shapetype id="_x0000_t75" coordsize="21600,21600" o:spt="75" o:preferrelative="t" path="m@4@5l@4@11@9@11@9@5xe" filled="f" stroked="f">
+          <v:stroke joinstyle="miter"/>
+          <v:formulas>
+            <v:f eqn="if lineDrawn pixelLineWidth 0"/>
+            <v:f eqn="sum @0 1 0"/>
+            <v:f eqn="sum 0 0 @1"/>
+            <v:f eqn="prod @2 1 2"/>
+            <v:f eqn="prod @3 21600 pixelWidth"/>
+            <v:f eqn="prod @3 21600 pixelHeight"/>
+            <v:f eqn="sum @0 0 1"/>
+            <v:f eqn="prod @6 1 2"/>
+            <v:f eqn="prod @7 21600 pixelWidth"/>
+            <v:f eqn="sum @8 21600 0"/>
+            <v:f eqn="prod @7 21600 pixelHeight"/>
+            <v:f eqn="sum @10 21600 0"/>
+          </v:formulas>
+          <v:path o:extrusionok="f" gradientshapeok="t" o:connecttype="rect"/>
+          <o:lock v:ext="edit" aspectratio="t"/>
+        </v:shapetype>
+        <v:shape id="WordPictureWatermark3728234" o:spid="_x0000_s1037" type="#_x0000_t75" style="position:absolute;margin-left:0;margin-top:0;width:900pt;height:1200pt;z-index:-251652096;mso-position-horizontal:center;mso-position-horizontal-relative:margin;mso-position-vertical:center;mso-position-vertical-relative:margin" o:allowincell="f">
+          <v:imagedata r:id="rId1" o:title="wp4465178-2860000860" gain="19661f" blacklevel="22938f"/>
+        </v:shape>
+      </w:pict>
     </w:r>
   </w:p>
 </w:hdr>
@@ -16333,7 +16602,7 @@
     <w:qFormat/>
     <w:rsid w:val="001E78E5"/>
   </w:style>
-  <w:style w:type="paragraph" w:styleId="Overskrift1">
+  <w:style w:type="paragraph" w:styleId="Heading1">
     <w:name w:val="heading 1"/>
     <w:basedOn w:val="Normal"/>
     <w:next w:val="Normal"/>
@@ -16351,7 +16620,7 @@
       <w:szCs w:val="50"/>
     </w:rPr>
   </w:style>
-  <w:style w:type="paragraph" w:styleId="Overskrift2">
+  <w:style w:type="paragraph" w:styleId="Heading2">
     <w:name w:val="heading 2"/>
     <w:basedOn w:val="Normal"/>
     <w:next w:val="Normal"/>
@@ -16370,7 +16639,7 @@
       <w:szCs w:val="49"/>
     </w:rPr>
   </w:style>
-  <w:style w:type="paragraph" w:styleId="Overskrift3">
+  <w:style w:type="paragraph" w:styleId="Heading3">
     <w:name w:val="heading 3"/>
     <w:basedOn w:val="Normal"/>
     <w:next w:val="Normal"/>
@@ -16388,7 +16657,7 @@
       <w:szCs w:val="30"/>
     </w:rPr>
   </w:style>
-  <w:style w:type="paragraph" w:styleId="Overskrift4">
+  <w:style w:type="paragraph" w:styleId="Heading4">
     <w:name w:val="heading 4"/>
     <w:basedOn w:val="Normal"/>
     <w:next w:val="Normal"/>
@@ -16405,7 +16674,7 @@
       <w:szCs w:val="29"/>
     </w:rPr>
   </w:style>
-  <w:style w:type="paragraph" w:styleId="Overskrift5">
+  <w:style w:type="paragraph" w:styleId="Heading5">
     <w:name w:val="heading 5"/>
     <w:basedOn w:val="Normal"/>
     <w:next w:val="Normal"/>
@@ -16424,7 +16693,7 @@
       <w:szCs w:val="25"/>
     </w:rPr>
   </w:style>
-  <w:style w:type="paragraph" w:styleId="Overskrift6">
+  <w:style w:type="paragraph" w:styleId="Heading6">
     <w:name w:val="heading 6"/>
     <w:basedOn w:val="Normal"/>
     <w:next w:val="Normal"/>
@@ -16440,13 +16709,13 @@
       <w:szCs w:val="23"/>
     </w:rPr>
   </w:style>
-  <w:style w:type="character" w:default="1" w:styleId="Standardskrifttypeiafsnit">
+  <w:style w:type="character" w:default="1" w:styleId="DefaultParagraphFont">
     <w:name w:val="Default Paragraph Font"/>
     <w:uiPriority w:val="1"/>
     <w:semiHidden/>
     <w:unhideWhenUsed/>
   </w:style>
-  <w:style w:type="table" w:default="1" w:styleId="Tabel-Normal">
+  <w:style w:type="table" w:default="1" w:styleId="TableNormal">
     <w:name w:val="Normal Table"/>
     <w:uiPriority w:val="99"/>
     <w:semiHidden/>
@@ -16461,7 +16730,7 @@
       </w:tblCellMar>
     </w:tblPr>
   </w:style>
-  <w:style w:type="numbering" w:default="1" w:styleId="Ingenoversigt">
+  <w:style w:type="numbering" w:default="1" w:styleId="NoList">
     <w:name w:val="No List"/>
     <w:uiPriority w:val="99"/>
     <w:semiHidden/>
@@ -16478,7 +16747,7 @@
       </w:tblCellMar>
     </w:tblPr>
   </w:style>
-  <w:style w:type="paragraph" w:styleId="Titel">
+  <w:style w:type="paragraph" w:styleId="Title">
     <w:name w:val="Title"/>
     <w:basedOn w:val="Normal"/>
     <w:next w:val="Normal"/>
@@ -16495,7 +16764,7 @@
       <w:szCs w:val="72"/>
     </w:rPr>
   </w:style>
-  <w:style w:type="paragraph" w:styleId="Undertitel">
+  <w:style w:type="paragraph" w:styleId="Subtitle">
     <w:name w:val="Subtitle"/>
     <w:basedOn w:val="Normal"/>
     <w:next w:val="Normal"/>
@@ -16521,10 +16790,10 @@
       <w:tblStyleColBandSize w:val="1"/>
     </w:tblPr>
   </w:style>
-  <w:style w:type="paragraph" w:styleId="Kommentartekst">
+  <w:style w:type="paragraph" w:styleId="CommentText">
     <w:name w:val="annotation text"/>
     <w:basedOn w:val="Normal"/>
-    <w:link w:val="KommentartekstTegn"/>
+    <w:link w:val="CommentTextChar"/>
     <w:uiPriority w:val="99"/>
     <w:semiHidden/>
     <w:unhideWhenUsed/>
@@ -16533,10 +16802,10 @@
       <w:szCs w:val="20"/>
     </w:rPr>
   </w:style>
-  <w:style w:type="character" w:customStyle="1" w:styleId="KommentartekstTegn">
-    <w:name w:val="Kommentartekst Tegn"/>
-    <w:basedOn w:val="Standardskrifttypeiafsnit"/>
-    <w:link w:val="Kommentartekst"/>
+  <w:style w:type="character" w:customStyle="1" w:styleId="CommentTextChar">
+    <w:name w:val="Comment Text Char"/>
+    <w:basedOn w:val="DefaultParagraphFont"/>
+    <w:link w:val="CommentText"/>
     <w:uiPriority w:val="99"/>
     <w:semiHidden/>
     <w:rPr>
@@ -16544,9 +16813,9 @@
       <w:szCs w:val="20"/>
     </w:rPr>
   </w:style>
-  <w:style w:type="character" w:styleId="Kommentarhenvisning">
+  <w:style w:type="character" w:styleId="CommentReference">
     <w:name w:val="annotation reference"/>
-    <w:basedOn w:val="Standardskrifttypeiafsnit"/>
+    <w:basedOn w:val="DefaultParagraphFont"/>
     <w:uiPriority w:val="99"/>
     <w:semiHidden/>
     <w:unhideWhenUsed/>
@@ -16557,7 +16826,7 @@
   </w:style>
   <w:style w:type="character" w:styleId="Hyperlink">
     <w:name w:val="Hyperlink"/>
-    <w:basedOn w:val="Standardskrifttypeiafsnit"/>
+    <w:basedOn w:val="DefaultParagraphFont"/>
     <w:uiPriority w:val="99"/>
     <w:unhideWhenUsed/>
     <w:rsid w:val="00B9707C"/>
@@ -16566,9 +16835,9 @@
       <w:u w:val="single"/>
     </w:rPr>
   </w:style>
-  <w:style w:type="character" w:styleId="Ulstomtale">
+  <w:style w:type="character" w:styleId="UnresolvedMention">
     <w:name w:val="Unresolved Mention"/>
-    <w:basedOn w:val="Standardskrifttypeiafsnit"/>
+    <w:basedOn w:val="DefaultParagraphFont"/>
     <w:uiPriority w:val="99"/>
     <w:semiHidden/>
     <w:unhideWhenUsed/>
@@ -16578,7 +16847,7 @@
       <w:shd w:val="clear" w:color="auto" w:fill="E1DFDD"/>
     </w:rPr>
   </w:style>
-  <w:style w:type="paragraph" w:styleId="Listeafsnit">
+  <w:style w:type="paragraph" w:styleId="ListParagraph">
     <w:name w:val="List Paragraph"/>
     <w:basedOn w:val="Normal"/>
     <w:uiPriority w:val="34"/>
@@ -16589,10 +16858,10 @@
       <w:contextualSpacing/>
     </w:pPr>
   </w:style>
-  <w:style w:type="paragraph" w:styleId="Sidehoved">
+  <w:style w:type="paragraph" w:styleId="Header">
     <w:name w:val="header"/>
     <w:basedOn w:val="Normal"/>
-    <w:link w:val="SidehovedTegn"/>
+    <w:link w:val="HeaderChar"/>
     <w:uiPriority w:val="99"/>
     <w:unhideWhenUsed/>
     <w:rsid w:val="00647021"/>
@@ -16603,17 +16872,17 @@
       </w:tabs>
     </w:pPr>
   </w:style>
-  <w:style w:type="character" w:customStyle="1" w:styleId="SidehovedTegn">
-    <w:name w:val="Sidehoved Tegn"/>
-    <w:basedOn w:val="Standardskrifttypeiafsnit"/>
-    <w:link w:val="Sidehoved"/>
+  <w:style w:type="character" w:customStyle="1" w:styleId="HeaderChar">
+    <w:name w:val="Header Char"/>
+    <w:basedOn w:val="DefaultParagraphFont"/>
+    <w:link w:val="Header"/>
     <w:uiPriority w:val="99"/>
     <w:rsid w:val="00647021"/>
   </w:style>
-  <w:style w:type="paragraph" w:styleId="Sidefod">
+  <w:style w:type="paragraph" w:styleId="Footer">
     <w:name w:val="footer"/>
     <w:basedOn w:val="Normal"/>
-    <w:link w:val="SidefodTegn"/>
+    <w:link w:val="FooterChar"/>
     <w:uiPriority w:val="99"/>
     <w:unhideWhenUsed/>
     <w:rsid w:val="00647021"/>
@@ -16624,10 +16893,10 @@
       </w:tabs>
     </w:pPr>
   </w:style>
-  <w:style w:type="character" w:customStyle="1" w:styleId="SidefodTegn">
-    <w:name w:val="Sidefod Tegn"/>
-    <w:basedOn w:val="Standardskrifttypeiafsnit"/>
-    <w:link w:val="Sidefod"/>
+  <w:style w:type="character" w:customStyle="1" w:styleId="FooterChar">
+    <w:name w:val="Footer Char"/>
+    <w:basedOn w:val="DefaultParagraphFont"/>
+    <w:link w:val="Footer"/>
     <w:uiPriority w:val="99"/>
     <w:rsid w:val="00647021"/>
   </w:style>

</xml_diff>